<commit_message>
MLP worked for the first time
</commit_message>
<xml_diff>
--- a/LinearRegression/lin_reg_documentation.docx
+++ b/LinearRegression/lin_reg_documentation.docx
@@ -30,7 +30,7 @@
           <w:noProof/>
         </w:rPr>
         <w:drawing>
-          <wp:inline distT="0" distB="0" distL="0" distR="0">
+          <wp:inline distT="0" distB="0" distL="0" distR="0" wp14:anchorId="1C0ECBD2" wp14:editId="7EAE01C4">
             <wp:extent cx="6554419" cy="6504946"/>
             <wp:effectExtent l="0" t="0" r="0" b="0"/>
             <wp:docPr id="1" name="Picture 1"/>
@@ -83,7 +83,7 @@
           <w:noProof/>
         </w:rPr>
         <w:drawing>
-          <wp:inline distT="0" distB="0" distL="0" distR="0">
+          <wp:inline distT="0" distB="0" distL="0" distR="0" wp14:anchorId="7486AB2B" wp14:editId="6D619145">
             <wp:extent cx="6548654" cy="1894637"/>
             <wp:effectExtent l="0" t="0" r="5080" b="0"/>
             <wp:docPr id="2" name="Picture 2"/>
@@ -137,7 +137,7 @@
         </w:rPr>
         <w:lastRenderedPageBreak/>
         <w:drawing>
-          <wp:inline distT="0" distB="0" distL="0" distR="0">
+          <wp:inline distT="0" distB="0" distL="0" distR="0" wp14:anchorId="530EFF9F" wp14:editId="017164D6">
             <wp:extent cx="6495415" cy="3577277"/>
             <wp:effectExtent l="0" t="0" r="635" b="4445"/>
             <wp:docPr id="3" name="Picture 3"/>
@@ -185,14 +185,12 @@
           </wp:inline>
         </w:drawing>
       </w:r>
-      <w:bookmarkStart w:id="0" w:name="_GoBack"/>
-      <w:bookmarkEnd w:id="0"/>
       <w:r>
         <w:rPr>
           <w:noProof/>
         </w:rPr>
         <w:drawing>
-          <wp:inline distT="0" distB="0" distL="0" distR="0" wp14:anchorId="7D2B7DBB" wp14:editId="088378CE">
+          <wp:inline distT="0" distB="0" distL="0" distR="0" wp14:anchorId="763612B2" wp14:editId="13783645">
             <wp:extent cx="6495897" cy="5552990"/>
             <wp:effectExtent l="0" t="0" r="635" b="0"/>
             <wp:docPr id="4" name="Picture 4"/>
@@ -246,9 +244,9 @@
         </w:rPr>
         <w:lastRenderedPageBreak/>
         <w:drawing>
-          <wp:inline distT="0" distB="0" distL="0" distR="0">
-            <wp:extent cx="6488582" cy="6236276"/>
-            <wp:effectExtent l="0" t="0" r="7620" b="0"/>
+          <wp:inline distT="0" distB="0" distL="0" distR="0" wp14:anchorId="05C6C0F9" wp14:editId="138E4DEA">
+            <wp:extent cx="6487983" cy="5852160"/>
+            <wp:effectExtent l="0" t="0" r="8255" b="0"/>
             <wp:docPr id="5" name="Picture 5"/>
             <wp:cNvGraphicFramePr>
               <a:graphicFrameLocks xmlns:a="http://schemas.openxmlformats.org/drawingml/2006/main" noChangeAspect="1"/>
@@ -278,7 +276,7 @@
                   <pic:spPr bwMode="auto">
                     <a:xfrm>
                       <a:off x="0" y="0"/>
-                      <a:ext cx="6498409" cy="6245721"/>
+                      <a:ext cx="6503485" cy="5866143"/>
                     </a:xfrm>
                     <a:prstGeom prst="rect">
                       <a:avLst/>
@@ -298,11 +296,10 @@
         <w:rPr>
           <w:noProof/>
         </w:rPr>
-        <w:lastRenderedPageBreak/>
         <w:drawing>
-          <wp:inline distT="0" distB="0" distL="0" distR="0">
-            <wp:extent cx="6488430" cy="4035882"/>
-            <wp:effectExtent l="0" t="0" r="7620" b="3175"/>
+          <wp:inline distT="0" distB="0" distL="0" distR="0" wp14:anchorId="6D9D595D" wp14:editId="294CED00">
+            <wp:extent cx="6499860" cy="3596296"/>
+            <wp:effectExtent l="0" t="0" r="0" b="4445"/>
             <wp:docPr id="6" name="Picture 6"/>
             <wp:cNvGraphicFramePr>
               <a:graphicFrameLocks xmlns:a="http://schemas.openxmlformats.org/drawingml/2006/main" noChangeAspect="1"/>
@@ -332,7 +329,7 @@
                   <pic:spPr bwMode="auto">
                     <a:xfrm>
                       <a:off x="0" y="0"/>
-                      <a:ext cx="6504440" cy="4045840"/>
+                      <a:ext cx="6563960" cy="3631762"/>
                     </a:xfrm>
                     <a:prstGeom prst="rect">
                       <a:avLst/>
@@ -354,7 +351,7 @@
         </w:rPr>
         <w:lastRenderedPageBreak/>
         <w:drawing>
-          <wp:inline distT="0" distB="0" distL="0" distR="0">
+          <wp:inline distT="0" distB="0" distL="0" distR="0" wp14:anchorId="150617A0" wp14:editId="25C504EE">
             <wp:extent cx="6475752" cy="5928309"/>
             <wp:effectExtent l="0" t="0" r="1270" b="0"/>
             <wp:docPr id="8" name="Picture 8"/>
@@ -922,7 +919,7 @@
         </w:rPr>
         <w:lastRenderedPageBreak/>
         <w:drawing>
-          <wp:inline distT="0" distB="0" distL="0" distR="0" wp14:anchorId="212D4A45" wp14:editId="6186EC17">
+          <wp:inline distT="0" distB="0" distL="0" distR="0" wp14:anchorId="125AF3F5" wp14:editId="464DBB25">
             <wp:extent cx="3320938" cy="2714625"/>
             <wp:effectExtent l="0" t="0" r="0" b="0"/>
             <wp:docPr id="7" name="Picture 7"/>
@@ -975,7 +972,7 @@
           <w:noProof/>
         </w:rPr>
         <w:drawing>
-          <wp:inline distT="0" distB="0" distL="0" distR="0" wp14:anchorId="101C22F2" wp14:editId="227569AB">
+          <wp:inline distT="0" distB="0" distL="0" distR="0" wp14:anchorId="2F115CAC" wp14:editId="481D1158">
             <wp:extent cx="3318366" cy="2657475"/>
             <wp:effectExtent l="0" t="0" r="0" b="0"/>
             <wp:docPr id="9" name="Picture 9"/>
@@ -1030,7 +1027,7 @@
           <w:noProof/>
         </w:rPr>
         <w:drawing>
-          <wp:inline distT="0" distB="0" distL="0" distR="0" wp14:anchorId="0D63911A" wp14:editId="3FC24CF7">
+          <wp:inline distT="0" distB="0" distL="0" distR="0" wp14:anchorId="1E2F3529" wp14:editId="141737B8">
             <wp:extent cx="3234988" cy="2428875"/>
             <wp:effectExtent l="0" t="0" r="3810" b="0"/>
             <wp:docPr id="10" name="Picture 10"/>
@@ -1083,7 +1080,7 @@
           <w:noProof/>
         </w:rPr>
         <w:drawing>
-          <wp:inline distT="0" distB="0" distL="0" distR="0" wp14:anchorId="1C0F7441" wp14:editId="17EB90E5">
+          <wp:inline distT="0" distB="0" distL="0" distR="0" wp14:anchorId="59C14ECE" wp14:editId="67F9212E">
             <wp:extent cx="3349164" cy="2514600"/>
             <wp:effectExtent l="0" t="0" r="3810" b="0"/>
             <wp:docPr id="12" name="Picture 12"/>
@@ -1138,7 +1135,7 @@
           <w:noProof/>
         </w:rPr>
         <w:drawing>
-          <wp:inline distT="0" distB="0" distL="0" distR="0" wp14:anchorId="43226C45" wp14:editId="1AA06D0F">
+          <wp:inline distT="0" distB="0" distL="0" distR="0" wp14:anchorId="5B7AD493" wp14:editId="1239F6B4">
             <wp:extent cx="3298419" cy="2476500"/>
             <wp:effectExtent l="0" t="0" r="0" b="0"/>
             <wp:docPr id="13" name="Picture 13"/>
@@ -1191,7 +1188,7 @@
           <w:noProof/>
         </w:rPr>
         <w:drawing>
-          <wp:inline distT="0" distB="0" distL="0" distR="0" wp14:anchorId="178491B2" wp14:editId="53D62ACF">
+          <wp:inline distT="0" distB="0" distL="0" distR="0" wp14:anchorId="54BA0F10" wp14:editId="00E0B115">
             <wp:extent cx="3219450" cy="2417209"/>
             <wp:effectExtent l="0" t="0" r="0" b="2540"/>
             <wp:docPr id="14" name="Picture 14"/>
@@ -1243,608 +1240,57 @@
     <w:p>
       <w:pPr>
         <w:pStyle w:val="Heading2"/>
+        <w:ind w:left="720"/>
+      </w:pPr>
+    </w:p>
+    <w:p>
+      <w:pPr>
+        <w:pStyle w:val="Heading2"/>
+        <w:ind w:left="720"/>
+      </w:pPr>
+    </w:p>
+    <w:p>
+      <w:pPr>
+        <w:pStyle w:val="Heading2"/>
+        <w:ind w:left="720"/>
+      </w:pPr>
+    </w:p>
+    <w:p>
+      <w:pPr>
+        <w:pStyle w:val="Heading2"/>
+        <w:ind w:left="720"/>
+      </w:pPr>
+    </w:p>
+    <w:p>
+      <w:pPr>
+        <w:pStyle w:val="Heading2"/>
+      </w:pPr>
+    </w:p>
+    <w:p/>
+    <w:p>
+      <w:pPr>
+        <w:pStyle w:val="Heading2"/>
         <w:numPr>
           <w:ilvl w:val="0"/>
           <w:numId w:val="1"/>
         </w:numPr>
       </w:pPr>
       <w:r>
+        <w:lastRenderedPageBreak/>
         <w:t>Ridge Regression</w:t>
       </w:r>
     </w:p>
-    <w:p/>
-    <w:p/>
-    <w:p/>
-    <w:p>
-      <w:r>
-        <w:t>Results:</w:t>
-      </w:r>
-    </w:p>
-    <w:tbl>
-      <w:tblPr>
-        <w:tblStyle w:val="TableGrid"/>
-        <w:tblpPr w:leftFromText="180" w:rightFromText="180" w:vertAnchor="text" w:horzAnchor="margin" w:tblpY="283"/>
-        <w:tblW w:w="10543" w:type="dxa"/>
-        <w:tblBorders>
-          <w:top w:val="none" w:sz="0" w:space="0" w:color="auto"/>
-          <w:left w:val="none" w:sz="0" w:space="0" w:color="auto"/>
-          <w:bottom w:val="none" w:sz="0" w:space="0" w:color="auto"/>
-          <w:right w:val="none" w:sz="0" w:space="0" w:color="auto"/>
-          <w:insideH w:val="none" w:sz="0" w:space="0" w:color="auto"/>
-          <w:insideV w:val="none" w:sz="0" w:space="0" w:color="auto"/>
-        </w:tblBorders>
-        <w:tblLook w:val="04A0" w:firstRow="1" w:lastRow="0" w:firstColumn="1" w:lastColumn="0" w:noHBand="0" w:noVBand="1"/>
-      </w:tblPr>
-      <w:tblGrid>
-        <w:gridCol w:w="5029"/>
-        <w:gridCol w:w="5514"/>
-      </w:tblGrid>
-      <w:tr>
-        <w:trPr>
-          <w:trHeight w:val="222"/>
-        </w:trPr>
-        <w:tc>
-          <w:tcPr>
-            <w:tcW w:w="5029" w:type="dxa"/>
-          </w:tcPr>
-          <w:p>
-            <w:pPr>
-              <w:jc w:val="right"/>
-              <w:rPr>
-                <w:rFonts w:ascii="Consolas" w:hAnsi="Consolas"/>
-                <w:color w:val="000000"/>
-                <w:sz w:val="21"/>
-                <w:szCs w:val="21"/>
-                <w:shd w:val="clear" w:color="auto" w:fill="F3F3F3"/>
-              </w:rPr>
-            </w:pPr>
-          </w:p>
-        </w:tc>
-        <w:tc>
-          <w:tcPr>
-            <w:tcW w:w="5514" w:type="dxa"/>
-          </w:tcPr>
-          <w:p>
-            <w:pPr>
-              <w:rPr>
-                <w:rFonts w:ascii="Consolas" w:hAnsi="Consolas"/>
-                <w:color w:val="000000"/>
-                <w:sz w:val="21"/>
-                <w:szCs w:val="21"/>
-                <w:shd w:val="clear" w:color="auto" w:fill="F3F3F3"/>
-              </w:rPr>
-            </w:pPr>
-          </w:p>
-        </w:tc>
-      </w:tr>
-      <w:tr>
-        <w:trPr>
-          <w:trHeight w:val="458"/>
-        </w:trPr>
-        <w:tc>
-          <w:tcPr>
-            <w:tcW w:w="5029" w:type="dxa"/>
-          </w:tcPr>
-          <w:p>
-            <w:pPr>
-              <w:rPr>
-                <w:rFonts w:ascii="Consolas" w:hAnsi="Consolas"/>
-                <w:sz w:val="21"/>
-                <w:szCs w:val="21"/>
-                <w:shd w:val="clear" w:color="auto" w:fill="F3F3F3"/>
-              </w:rPr>
-            </w:pPr>
-            <w:r>
-              <w:rPr>
-                <w:rFonts w:ascii="Consolas" w:hAnsi="Consolas"/>
-                <w:sz w:val="21"/>
-                <w:szCs w:val="21"/>
-                <w:shd w:val="clear" w:color="auto" w:fill="F3F3F3"/>
-              </w:rPr>
-              <w:lastRenderedPageBreak/>
-              <w:t>Batch Gradient Descent</w:t>
-            </w:r>
-          </w:p>
-          <w:p>
-            <w:pPr>
-              <w:rPr>
-                <w:rFonts w:ascii="Consolas" w:hAnsi="Consolas"/>
-                <w:color w:val="000000"/>
-                <w:sz w:val="21"/>
-                <w:szCs w:val="21"/>
-                <w:shd w:val="clear" w:color="auto" w:fill="F3F3F3"/>
-              </w:rPr>
-            </w:pPr>
-          </w:p>
-        </w:tc>
-        <w:tc>
-          <w:tcPr>
-            <w:tcW w:w="5514" w:type="dxa"/>
-          </w:tcPr>
-          <w:p>
-            <w:pPr>
-              <w:rPr>
-                <w:rFonts w:ascii="Consolas" w:hAnsi="Consolas"/>
-                <w:color w:val="000000"/>
-                <w:sz w:val="21"/>
-                <w:szCs w:val="21"/>
-                <w:shd w:val="clear" w:color="auto" w:fill="F3F3F3"/>
-              </w:rPr>
-            </w:pPr>
-            <w:r>
-              <w:rPr>
-                <w:rFonts w:ascii="Consolas" w:hAnsi="Consolas"/>
-                <w:color w:val="000000"/>
-                <w:sz w:val="21"/>
-                <w:szCs w:val="21"/>
-                <w:shd w:val="clear" w:color="auto" w:fill="F3F3F3"/>
-              </w:rPr>
-              <w:t>Stochastic Gradient Descent</w:t>
-            </w:r>
-          </w:p>
-          <w:p>
-            <w:pPr>
-              <w:rPr>
-                <w:rFonts w:ascii="Consolas" w:hAnsi="Consolas"/>
-                <w:color w:val="000000"/>
-                <w:sz w:val="21"/>
-                <w:szCs w:val="21"/>
-                <w:shd w:val="clear" w:color="auto" w:fill="F3F3F3"/>
-              </w:rPr>
-            </w:pPr>
-          </w:p>
-        </w:tc>
-      </w:tr>
-      <w:tr>
-        <w:trPr>
-          <w:trHeight w:val="236"/>
-        </w:trPr>
-        <w:tc>
-          <w:tcPr>
-            <w:tcW w:w="5029" w:type="dxa"/>
-          </w:tcPr>
-          <w:p>
-            <w:pPr>
-              <w:rPr>
-                <w:rFonts w:ascii="Consolas" w:hAnsi="Consolas"/>
-                <w:color w:val="000000"/>
-                <w:sz w:val="21"/>
-                <w:szCs w:val="21"/>
-                <w:shd w:val="clear" w:color="auto" w:fill="F3F3F3"/>
-              </w:rPr>
-            </w:pPr>
-            <w:r>
-              <w:rPr>
-                <w:rFonts w:ascii="Consolas" w:hAnsi="Consolas"/>
-                <w:color w:val="000000"/>
-                <w:sz w:val="21"/>
-                <w:szCs w:val="21"/>
-                <w:shd w:val="clear" w:color="auto" w:fill="F3F3F3"/>
-              </w:rPr>
-              <w:t xml:space="preserve">weights:  </w:t>
-            </w:r>
-          </w:p>
-          <w:p>
-            <w:pPr>
-              <w:rPr>
-                <w:rFonts w:ascii="Consolas" w:hAnsi="Consolas"/>
-                <w:color w:val="000000"/>
-                <w:sz w:val="21"/>
-                <w:szCs w:val="21"/>
-                <w:shd w:val="clear" w:color="auto" w:fill="F3F3F3"/>
-              </w:rPr>
-            </w:pPr>
-            <w:r>
-              <w:rPr>
-                <w:rFonts w:ascii="Consolas" w:hAnsi="Consolas"/>
-                <w:color w:val="000000"/>
-                <w:sz w:val="21"/>
-                <w:szCs w:val="21"/>
-                <w:shd w:val="clear" w:color="auto" w:fill="F3F3F3"/>
-              </w:rPr>
-              <w:t xml:space="preserve">    w0 = </w:t>
-            </w:r>
-            <w:r>
-              <w:rPr>
-                <w:rFonts w:ascii="Consolas" w:hAnsi="Consolas"/>
-                <w:color w:val="333333"/>
-                <w:sz w:val="21"/>
-                <w:szCs w:val="21"/>
-                <w:shd w:val="clear" w:color="auto" w:fill="F3F3F3"/>
-              </w:rPr>
-              <w:t>14.75716074</w:t>
-            </w:r>
-          </w:p>
-          <w:p>
-            <w:pPr>
-              <w:rPr>
-                <w:rFonts w:ascii="Consolas" w:hAnsi="Consolas"/>
-                <w:color w:val="000000"/>
-                <w:sz w:val="21"/>
-                <w:szCs w:val="21"/>
-                <w:shd w:val="clear" w:color="auto" w:fill="F3F3F3"/>
-              </w:rPr>
-            </w:pPr>
-            <w:r>
-              <w:rPr>
-                <w:rFonts w:ascii="Consolas" w:hAnsi="Consolas"/>
-                <w:color w:val="000000"/>
-                <w:sz w:val="21"/>
-                <w:szCs w:val="21"/>
-                <w:shd w:val="clear" w:color="auto" w:fill="F3F3F3"/>
-              </w:rPr>
-              <w:t xml:space="preserve">    w1 = </w:t>
-            </w:r>
-            <w:r>
-              <w:rPr>
-                <w:rFonts w:ascii="Consolas" w:hAnsi="Consolas"/>
-                <w:color w:val="333333"/>
-                <w:sz w:val="21"/>
-                <w:szCs w:val="21"/>
-                <w:shd w:val="clear" w:color="auto" w:fill="F3F3F3"/>
-              </w:rPr>
-              <w:t>0.36824758</w:t>
-            </w:r>
-          </w:p>
-          <w:p>
-            <w:pPr>
-              <w:rPr>
-                <w:rFonts w:ascii="Consolas" w:hAnsi="Consolas"/>
-                <w:color w:val="000000"/>
-                <w:sz w:val="21"/>
-                <w:szCs w:val="21"/>
-                <w:shd w:val="clear" w:color="auto" w:fill="F3F3F3"/>
-              </w:rPr>
-            </w:pPr>
-            <w:r>
-              <w:rPr>
-                <w:rFonts w:ascii="Consolas" w:hAnsi="Consolas"/>
-                <w:color w:val="000000"/>
-                <w:sz w:val="21"/>
-                <w:szCs w:val="21"/>
-                <w:shd w:val="clear" w:color="auto" w:fill="F3F3F3"/>
-              </w:rPr>
-              <w:t xml:space="preserve">    w2 = </w:t>
-            </w:r>
-            <w:r>
-              <w:rPr>
-                <w:rFonts w:ascii="Consolas" w:hAnsi="Consolas"/>
-                <w:color w:val="333333"/>
-                <w:sz w:val="21"/>
-                <w:szCs w:val="21"/>
-                <w:shd w:val="clear" w:color="auto" w:fill="F3F3F3"/>
-              </w:rPr>
-              <w:t>1.67956428</w:t>
-            </w:r>
-          </w:p>
-          <w:p>
-            <w:pPr>
-              <w:rPr>
-                <w:rFonts w:ascii="Consolas" w:hAnsi="Consolas"/>
-                <w:color w:val="000000"/>
-                <w:sz w:val="21"/>
-                <w:szCs w:val="21"/>
-                <w:shd w:val="clear" w:color="auto" w:fill="F3F3F3"/>
-              </w:rPr>
-            </w:pPr>
-          </w:p>
-          <w:p>
-            <w:pPr>
-              <w:rPr>
-                <w:rFonts w:ascii="Consolas" w:hAnsi="Consolas"/>
-                <w:color w:val="000000"/>
-                <w:sz w:val="21"/>
-                <w:szCs w:val="21"/>
-                <w:shd w:val="clear" w:color="auto" w:fill="F3F3F3"/>
-              </w:rPr>
-            </w:pPr>
-            <w:r>
-              <w:rPr>
-                <w:rFonts w:ascii="Consolas" w:hAnsi="Consolas"/>
-                <w:color w:val="000000"/>
-                <w:sz w:val="21"/>
-                <w:szCs w:val="21"/>
-                <w:shd w:val="clear" w:color="auto" w:fill="F3F3F3"/>
-              </w:rPr>
-              <w:t xml:space="preserve">Total Cost:  </w:t>
-            </w:r>
-            <w:r>
-              <w:rPr>
-                <w:rFonts w:ascii="Consolas" w:hAnsi="Consolas"/>
-                <w:color w:val="333333"/>
-                <w:sz w:val="21"/>
-                <w:szCs w:val="21"/>
-                <w:shd w:val="clear" w:color="auto" w:fill="F3F3F3"/>
-              </w:rPr>
-              <w:t>9.429059509401734</w:t>
-            </w:r>
-          </w:p>
-        </w:tc>
-        <w:tc>
-          <w:tcPr>
-            <w:tcW w:w="5514" w:type="dxa"/>
-          </w:tcPr>
-          <w:p>
-            <w:pPr>
-              <w:rPr>
-                <w:rFonts w:ascii="Consolas" w:hAnsi="Consolas"/>
-                <w:color w:val="000000"/>
-                <w:sz w:val="21"/>
-                <w:szCs w:val="21"/>
-                <w:shd w:val="clear" w:color="auto" w:fill="F3F3F3"/>
-              </w:rPr>
-            </w:pPr>
-            <w:r>
-              <w:rPr>
-                <w:rFonts w:ascii="Consolas" w:hAnsi="Consolas"/>
-                <w:color w:val="000000"/>
-                <w:sz w:val="21"/>
-                <w:szCs w:val="21"/>
-                <w:shd w:val="clear" w:color="auto" w:fill="F3F3F3"/>
-              </w:rPr>
-              <w:t xml:space="preserve">weights:  </w:t>
-            </w:r>
-          </w:p>
-          <w:p>
-            <w:pPr>
-              <w:rPr>
-                <w:rFonts w:ascii="Consolas" w:hAnsi="Consolas"/>
-                <w:color w:val="000000"/>
-                <w:sz w:val="21"/>
-                <w:szCs w:val="21"/>
-                <w:shd w:val="clear" w:color="auto" w:fill="F3F3F3"/>
-              </w:rPr>
-            </w:pPr>
-            <w:r>
-              <w:rPr>
-                <w:rFonts w:ascii="Consolas" w:hAnsi="Consolas"/>
-                <w:color w:val="000000"/>
-                <w:sz w:val="21"/>
-                <w:szCs w:val="21"/>
-                <w:shd w:val="clear" w:color="auto" w:fill="F3F3F3"/>
-              </w:rPr>
-              <w:t xml:space="preserve">    w0 = </w:t>
-            </w:r>
-            <w:r>
-              <w:rPr>
-                <w:rFonts w:ascii="Consolas" w:hAnsi="Consolas"/>
-                <w:color w:val="333333"/>
-                <w:sz w:val="21"/>
-                <w:szCs w:val="21"/>
-                <w:shd w:val="clear" w:color="auto" w:fill="F3F3F3"/>
-              </w:rPr>
-              <w:t>14.8376096</w:t>
-            </w:r>
-          </w:p>
-          <w:p>
-            <w:pPr>
-              <w:rPr>
-                <w:rFonts w:ascii="Consolas" w:hAnsi="Consolas"/>
-                <w:color w:val="000000"/>
-                <w:sz w:val="21"/>
-                <w:szCs w:val="21"/>
-                <w:shd w:val="clear" w:color="auto" w:fill="F3F3F3"/>
-              </w:rPr>
-            </w:pPr>
-            <w:r>
-              <w:rPr>
-                <w:rFonts w:ascii="Consolas" w:hAnsi="Consolas"/>
-                <w:color w:val="000000"/>
-                <w:sz w:val="21"/>
-                <w:szCs w:val="21"/>
-                <w:shd w:val="clear" w:color="auto" w:fill="F3F3F3"/>
-              </w:rPr>
-              <w:t xml:space="preserve">    w1 = </w:t>
-            </w:r>
-            <w:r>
-              <w:rPr>
-                <w:rFonts w:ascii="Consolas" w:hAnsi="Consolas"/>
-                <w:color w:val="333333"/>
-                <w:sz w:val="21"/>
-                <w:szCs w:val="21"/>
-                <w:shd w:val="clear" w:color="auto" w:fill="F3F3F3"/>
-              </w:rPr>
-              <w:t>0.18609906</w:t>
-            </w:r>
-          </w:p>
-          <w:p>
-            <w:pPr>
-              <w:rPr>
-                <w:rFonts w:ascii="Consolas" w:hAnsi="Consolas"/>
-                <w:color w:val="000000"/>
-                <w:sz w:val="21"/>
-                <w:szCs w:val="21"/>
-                <w:shd w:val="clear" w:color="auto" w:fill="F3F3F3"/>
-              </w:rPr>
-            </w:pPr>
-            <w:r>
-              <w:rPr>
-                <w:rFonts w:ascii="Consolas" w:hAnsi="Consolas"/>
-                <w:color w:val="000000"/>
-                <w:sz w:val="21"/>
-                <w:szCs w:val="21"/>
-                <w:shd w:val="clear" w:color="auto" w:fill="F3F3F3"/>
-              </w:rPr>
-              <w:t xml:space="preserve">    w2 = </w:t>
-            </w:r>
-            <w:r>
-              <w:rPr>
-                <w:rFonts w:ascii="Consolas" w:hAnsi="Consolas"/>
-                <w:color w:val="333333"/>
-                <w:sz w:val="21"/>
-                <w:szCs w:val="21"/>
-                <w:shd w:val="clear" w:color="auto" w:fill="F3F3F3"/>
-              </w:rPr>
-              <w:t>1.76646287</w:t>
-            </w:r>
-          </w:p>
-          <w:p>
-            <w:pPr>
-              <w:rPr>
-                <w:rFonts w:ascii="Consolas" w:hAnsi="Consolas"/>
-                <w:color w:val="000000"/>
-                <w:sz w:val="21"/>
-                <w:szCs w:val="21"/>
-                <w:shd w:val="clear" w:color="auto" w:fill="F3F3F3"/>
-              </w:rPr>
-            </w:pPr>
-          </w:p>
-          <w:p>
-            <w:pPr>
-              <w:rPr>
-                <w:rFonts w:ascii="Consolas" w:hAnsi="Consolas"/>
-                <w:noProof/>
-                <w:color w:val="333333"/>
-                <w:sz w:val="21"/>
-                <w:szCs w:val="21"/>
-                <w:shd w:val="clear" w:color="auto" w:fill="F3F3F3"/>
-              </w:rPr>
-            </w:pPr>
-            <w:r>
-              <w:rPr>
-                <w:rFonts w:ascii="Consolas" w:hAnsi="Consolas"/>
-                <w:color w:val="000000"/>
-                <w:sz w:val="21"/>
-                <w:szCs w:val="21"/>
-                <w:shd w:val="clear" w:color="auto" w:fill="F3F3F3"/>
-              </w:rPr>
-              <w:t xml:space="preserve">Total Cost:  </w:t>
-            </w:r>
-            <w:r>
-              <w:rPr>
-                <w:rFonts w:ascii="Consolas" w:hAnsi="Consolas"/>
-                <w:color w:val="333333"/>
-                <w:sz w:val="21"/>
-                <w:szCs w:val="21"/>
-                <w:shd w:val="clear" w:color="auto" w:fill="F3F3F3"/>
-              </w:rPr>
-              <w:t>9.421065885290048</w:t>
-            </w:r>
-          </w:p>
-          <w:p>
-            <w:pPr>
-              <w:rPr>
-                <w:rFonts w:ascii="Consolas" w:hAnsi="Consolas"/>
-                <w:color w:val="000000"/>
-                <w:sz w:val="21"/>
-                <w:szCs w:val="21"/>
-                <w:shd w:val="clear" w:color="auto" w:fill="F3F3F3"/>
-              </w:rPr>
-            </w:pPr>
-          </w:p>
-        </w:tc>
-      </w:tr>
-      <w:tr>
-        <w:trPr>
-          <w:trHeight w:val="695"/>
-        </w:trPr>
-        <w:tc>
-          <w:tcPr>
-            <w:tcW w:w="5029" w:type="dxa"/>
-          </w:tcPr>
-          <w:p>
-            <w:pPr>
-              <w:rPr>
-                <w:rFonts w:ascii="Consolas" w:hAnsi="Consolas"/>
-                <w:color w:val="000000"/>
-                <w:sz w:val="21"/>
-                <w:szCs w:val="21"/>
-                <w:shd w:val="clear" w:color="auto" w:fill="F3F3F3"/>
-              </w:rPr>
-            </w:pPr>
-          </w:p>
-          <w:p>
-            <w:pPr>
-              <w:rPr>
-                <w:rFonts w:ascii="Consolas" w:hAnsi="Consolas"/>
-                <w:color w:val="000000"/>
-                <w:sz w:val="21"/>
-                <w:szCs w:val="21"/>
-                <w:shd w:val="clear" w:color="auto" w:fill="F3F3F3"/>
-              </w:rPr>
-            </w:pPr>
-          </w:p>
-          <w:p>
-            <w:pPr>
-              <w:rPr>
-                <w:rFonts w:ascii="Consolas" w:hAnsi="Consolas"/>
-                <w:color w:val="000000"/>
-                <w:sz w:val="21"/>
-                <w:szCs w:val="21"/>
-                <w:shd w:val="clear" w:color="auto" w:fill="F3F3F3"/>
-              </w:rPr>
-            </w:pPr>
-          </w:p>
-        </w:tc>
-        <w:tc>
-          <w:tcPr>
-            <w:tcW w:w="5514" w:type="dxa"/>
-          </w:tcPr>
-          <w:p>
-            <w:pPr>
-              <w:rPr>
-                <w:rFonts w:ascii="Consolas" w:hAnsi="Consolas"/>
-                <w:color w:val="000000"/>
-                <w:sz w:val="21"/>
-                <w:szCs w:val="21"/>
-                <w:shd w:val="clear" w:color="auto" w:fill="F3F3F3"/>
-              </w:rPr>
-            </w:pPr>
-          </w:p>
-        </w:tc>
-      </w:tr>
-      <w:tr>
-        <w:trPr>
-          <w:trHeight w:val="74"/>
-        </w:trPr>
-        <w:tc>
-          <w:tcPr>
-            <w:tcW w:w="5029" w:type="dxa"/>
-          </w:tcPr>
-          <w:p>
-            <w:pPr>
-              <w:jc w:val="right"/>
-              <w:rPr>
-                <w:rFonts w:ascii="Consolas" w:hAnsi="Consolas"/>
-                <w:color w:val="000000"/>
-                <w:sz w:val="21"/>
-                <w:szCs w:val="21"/>
-                <w:shd w:val="clear" w:color="auto" w:fill="F3F3F3"/>
-              </w:rPr>
-            </w:pPr>
-          </w:p>
-        </w:tc>
-        <w:tc>
-          <w:tcPr>
-            <w:tcW w:w="5514" w:type="dxa"/>
-          </w:tcPr>
-          <w:p>
-            <w:pPr>
-              <w:jc w:val="center"/>
-              <w:rPr>
-                <w:rFonts w:ascii="Consolas" w:hAnsi="Consolas"/>
-                <w:color w:val="000000"/>
-                <w:sz w:val="21"/>
-                <w:szCs w:val="21"/>
-                <w:shd w:val="clear" w:color="auto" w:fill="F3F3F3"/>
-              </w:rPr>
-            </w:pPr>
-          </w:p>
-        </w:tc>
-      </w:tr>
-    </w:tbl>
     <w:p/>
     <w:p>
       <w:r>
         <w:rPr>
           <w:noProof/>
         </w:rPr>
-        <w:lastRenderedPageBreak/>
         <w:drawing>
-          <wp:inline distT="0" distB="0" distL="0" distR="0" wp14:anchorId="5A353C89" wp14:editId="47603ED8">
-            <wp:extent cx="3324225" cy="2653908"/>
-            <wp:effectExtent l="0" t="0" r="0" b="0"/>
-            <wp:docPr id="16" name="Picture 16"/>
+          <wp:inline distT="0" distB="0" distL="0" distR="0" wp14:anchorId="42ADE305" wp14:editId="221D4CBF">
+            <wp:extent cx="6644640" cy="2476500"/>
+            <wp:effectExtent l="0" t="0" r="3810" b="0"/>
+            <wp:docPr id="11" name="Picture 11"/>
             <wp:cNvGraphicFramePr>
               <a:graphicFrameLocks xmlns:a="http://schemas.openxmlformats.org/drawingml/2006/main" noChangeAspect="1"/>
             </wp:cNvGraphicFramePr>
@@ -1852,7 +1298,7 @@
               <a:graphicData uri="http://schemas.openxmlformats.org/drawingml/2006/picture">
                 <pic:pic xmlns:pic="http://schemas.openxmlformats.org/drawingml/2006/picture">
                   <pic:nvPicPr>
-                    <pic:cNvPr id="0" name="Picture 10"/>
+                    <pic:cNvPr id="0" name="Picture 1"/>
                     <pic:cNvPicPr>
                       <a:picLocks noChangeAspect="1" noChangeArrowheads="1"/>
                     </pic:cNvPicPr>
@@ -1873,7 +1319,7 @@
                   <pic:spPr bwMode="auto">
                     <a:xfrm>
                       <a:off x="0" y="0"/>
-                      <a:ext cx="3349696" cy="2674243"/>
+                      <a:ext cx="6644640" cy="2476500"/>
                     </a:xfrm>
                     <a:prstGeom prst="rect">
                       <a:avLst/>
@@ -1889,15 +1335,17 @@
           </wp:inline>
         </w:drawing>
       </w:r>
+    </w:p>
+    <w:p>
       <w:r>
         <w:rPr>
           <w:noProof/>
         </w:rPr>
         <w:drawing>
-          <wp:inline distT="0" distB="0" distL="0" distR="0" wp14:anchorId="5257AD99" wp14:editId="08ABAB37">
-            <wp:extent cx="3223359" cy="2590800"/>
-            <wp:effectExtent l="0" t="0" r="0" b="0"/>
-            <wp:docPr id="17" name="Picture 17"/>
+          <wp:inline distT="0" distB="0" distL="0" distR="0" wp14:anchorId="245F4847" wp14:editId="32ED9C75">
+            <wp:extent cx="6644640" cy="4754880"/>
+            <wp:effectExtent l="0" t="0" r="3810" b="7620"/>
+            <wp:docPr id="22" name="Picture 22"/>
             <wp:cNvGraphicFramePr>
               <a:graphicFrameLocks xmlns:a="http://schemas.openxmlformats.org/drawingml/2006/main" noChangeAspect="1"/>
             </wp:cNvGraphicFramePr>
@@ -1905,7 +1353,7 @@
               <a:graphicData uri="http://schemas.openxmlformats.org/drawingml/2006/picture">
                 <pic:pic xmlns:pic="http://schemas.openxmlformats.org/drawingml/2006/picture">
                   <pic:nvPicPr>
-                    <pic:cNvPr id="0" name="Picture 11"/>
+                    <pic:cNvPr id="0" name="Picture 3"/>
                     <pic:cNvPicPr>
                       <a:picLocks noChangeAspect="1" noChangeArrowheads="1"/>
                     </pic:cNvPicPr>
@@ -1926,7 +1374,7 @@
                   <pic:spPr bwMode="auto">
                     <a:xfrm>
                       <a:off x="0" y="0"/>
-                      <a:ext cx="3265782" cy="2624898"/>
+                      <a:ext cx="6644640" cy="4754880"/>
                     </a:xfrm>
                     <a:prstGeom prst="rect">
                       <a:avLst/>
@@ -1942,15 +1390,18 @@
           </wp:inline>
         </w:drawing>
       </w:r>
+    </w:p>
+    <w:p>
       <w:r>
         <w:rPr>
           <w:noProof/>
         </w:rPr>
+        <w:lastRenderedPageBreak/>
         <w:drawing>
-          <wp:inline distT="0" distB="0" distL="0" distR="0" wp14:anchorId="3CD40E49" wp14:editId="2E34CDED">
-            <wp:extent cx="3273045" cy="2457450"/>
-            <wp:effectExtent l="0" t="0" r="3810" b="0"/>
-            <wp:docPr id="18" name="Picture 18"/>
+          <wp:inline distT="0" distB="0" distL="0" distR="0" wp14:anchorId="12B1F014" wp14:editId="0648F485">
+            <wp:extent cx="6637020" cy="5074920"/>
+            <wp:effectExtent l="0" t="0" r="0" b="0"/>
+            <wp:docPr id="23" name="Picture 23"/>
             <wp:cNvGraphicFramePr>
               <a:graphicFrameLocks xmlns:a="http://schemas.openxmlformats.org/drawingml/2006/main" noChangeAspect="1"/>
             </wp:cNvGraphicFramePr>
@@ -1958,7 +1409,7 @@
               <a:graphicData uri="http://schemas.openxmlformats.org/drawingml/2006/picture">
                 <pic:pic xmlns:pic="http://schemas.openxmlformats.org/drawingml/2006/picture">
                   <pic:nvPicPr>
-                    <pic:cNvPr id="0" name="Picture 12"/>
+                    <pic:cNvPr id="0" name="Picture 4"/>
                     <pic:cNvPicPr>
                       <a:picLocks noChangeAspect="1" noChangeArrowheads="1"/>
                     </pic:cNvPicPr>
@@ -1979,7 +1430,7 @@
                   <pic:spPr bwMode="auto">
                     <a:xfrm>
                       <a:off x="0" y="0"/>
-                      <a:ext cx="3291848" cy="2471568"/>
+                      <a:ext cx="6637020" cy="5074920"/>
                     </a:xfrm>
                     <a:prstGeom prst="rect">
                       <a:avLst/>
@@ -1995,15 +1446,17 @@
           </wp:inline>
         </w:drawing>
       </w:r>
+    </w:p>
+    <w:p>
       <w:r>
         <w:rPr>
           <w:noProof/>
         </w:rPr>
         <w:drawing>
-          <wp:inline distT="0" distB="0" distL="0" distR="0" wp14:anchorId="3ACCDAE9" wp14:editId="5FF6E001">
-            <wp:extent cx="3234987" cy="2428875"/>
+          <wp:inline distT="0" distB="0" distL="0" distR="0" wp14:anchorId="56B89CDF" wp14:editId="742A3957">
+            <wp:extent cx="6644640" cy="4533900"/>
             <wp:effectExtent l="0" t="0" r="3810" b="0"/>
-            <wp:docPr id="19" name="Picture 19"/>
+            <wp:docPr id="24" name="Picture 24"/>
             <wp:cNvGraphicFramePr>
               <a:graphicFrameLocks xmlns:a="http://schemas.openxmlformats.org/drawingml/2006/main" noChangeAspect="1"/>
             </wp:cNvGraphicFramePr>
@@ -2011,7 +1464,7 @@
               <a:graphicData uri="http://schemas.openxmlformats.org/drawingml/2006/picture">
                 <pic:pic xmlns:pic="http://schemas.openxmlformats.org/drawingml/2006/picture">
                   <pic:nvPicPr>
-                    <pic:cNvPr id="0" name="Picture 13"/>
+                    <pic:cNvPr id="0" name="Picture 5"/>
                     <pic:cNvPicPr>
                       <a:picLocks noChangeAspect="1" noChangeArrowheads="1"/>
                     </pic:cNvPicPr>
@@ -2032,7 +1485,7 @@
                   <pic:spPr bwMode="auto">
                     <a:xfrm>
                       <a:off x="0" y="0"/>
-                      <a:ext cx="3260567" cy="2448081"/>
+                      <a:ext cx="6644640" cy="4533900"/>
                     </a:xfrm>
                     <a:prstGeom prst="rect">
                       <a:avLst/>
@@ -2048,14 +1501,805 @@
           </wp:inline>
         </w:drawing>
       </w:r>
+    </w:p>
+    <w:p>
+      <w:r>
+        <w:lastRenderedPageBreak/>
+        <w:t>Results:</w:t>
+      </w:r>
+    </w:p>
+    <w:tbl>
+      <w:tblPr>
+        <w:tblStyle w:val="TableGrid"/>
+        <w:tblpPr w:leftFromText="180" w:rightFromText="180" w:vertAnchor="text" w:horzAnchor="margin" w:tblpY="283"/>
+        <w:tblW w:w="10590" w:type="dxa"/>
+        <w:tblBorders>
+          <w:top w:val="none" w:sz="0" w:space="0" w:color="auto"/>
+          <w:left w:val="none" w:sz="0" w:space="0" w:color="auto"/>
+          <w:bottom w:val="none" w:sz="0" w:space="0" w:color="auto"/>
+          <w:right w:val="none" w:sz="0" w:space="0" w:color="auto"/>
+          <w:insideH w:val="none" w:sz="0" w:space="0" w:color="auto"/>
+          <w:insideV w:val="none" w:sz="0" w:space="0" w:color="auto"/>
+        </w:tblBorders>
+        <w:tblLook w:val="04A0" w:firstRow="1" w:lastRow="0" w:firstColumn="1" w:lastColumn="0" w:noHBand="0" w:noVBand="1"/>
+      </w:tblPr>
+      <w:tblGrid>
+        <w:gridCol w:w="5226"/>
+        <w:gridCol w:w="5364"/>
+      </w:tblGrid>
+      <w:tr>
+        <w:trPr>
+          <w:trHeight w:val="199"/>
+        </w:trPr>
+        <w:tc>
+          <w:tcPr>
+            <w:tcW w:w="5226" w:type="dxa"/>
+          </w:tcPr>
+          <w:p>
+            <w:pPr>
+              <w:jc w:val="right"/>
+              <w:rPr>
+                <w:rFonts w:ascii="Consolas" w:hAnsi="Consolas"/>
+                <w:color w:val="000000"/>
+                <w:sz w:val="21"/>
+                <w:szCs w:val="21"/>
+                <w:shd w:val="clear" w:color="auto" w:fill="F3F3F3"/>
+              </w:rPr>
+            </w:pPr>
+          </w:p>
+        </w:tc>
+        <w:tc>
+          <w:tcPr>
+            <w:tcW w:w="5364" w:type="dxa"/>
+          </w:tcPr>
+          <w:p>
+            <w:pPr>
+              <w:rPr>
+                <w:rFonts w:ascii="Consolas" w:hAnsi="Consolas"/>
+                <w:color w:val="000000"/>
+                <w:sz w:val="21"/>
+                <w:szCs w:val="21"/>
+                <w:shd w:val="clear" w:color="auto" w:fill="F3F3F3"/>
+              </w:rPr>
+            </w:pPr>
+          </w:p>
+        </w:tc>
+      </w:tr>
+      <w:tr>
+        <w:trPr>
+          <w:trHeight w:val="411"/>
+        </w:trPr>
+        <w:tc>
+          <w:tcPr>
+            <w:tcW w:w="5226" w:type="dxa"/>
+          </w:tcPr>
+          <w:p>
+            <w:pPr>
+              <w:rPr>
+                <w:rFonts w:ascii="Consolas" w:hAnsi="Consolas"/>
+                <w:sz w:val="21"/>
+                <w:szCs w:val="21"/>
+                <w:shd w:val="clear" w:color="auto" w:fill="F3F3F3"/>
+              </w:rPr>
+            </w:pPr>
+            <w:r>
+              <w:rPr>
+                <w:rFonts w:ascii="Consolas" w:hAnsi="Consolas"/>
+                <w:sz w:val="21"/>
+                <w:szCs w:val="21"/>
+                <w:shd w:val="clear" w:color="auto" w:fill="F3F3F3"/>
+              </w:rPr>
+              <w:t>Batch Gradient Descent</w:t>
+            </w:r>
+          </w:p>
+          <w:p>
+            <w:pPr>
+              <w:rPr>
+                <w:rFonts w:ascii="Consolas" w:hAnsi="Consolas"/>
+                <w:color w:val="000000"/>
+                <w:sz w:val="21"/>
+                <w:szCs w:val="21"/>
+                <w:shd w:val="clear" w:color="auto" w:fill="F3F3F3"/>
+              </w:rPr>
+            </w:pPr>
+          </w:p>
+        </w:tc>
+        <w:tc>
+          <w:tcPr>
+            <w:tcW w:w="5364" w:type="dxa"/>
+          </w:tcPr>
+          <w:p>
+            <w:pPr>
+              <w:rPr>
+                <w:rFonts w:ascii="Consolas" w:hAnsi="Consolas"/>
+                <w:color w:val="000000"/>
+                <w:sz w:val="21"/>
+                <w:szCs w:val="21"/>
+                <w:shd w:val="clear" w:color="auto" w:fill="F3F3F3"/>
+              </w:rPr>
+            </w:pPr>
+            <w:r>
+              <w:rPr>
+                <w:rFonts w:ascii="Consolas" w:hAnsi="Consolas"/>
+                <w:color w:val="000000"/>
+                <w:sz w:val="21"/>
+                <w:szCs w:val="21"/>
+                <w:shd w:val="clear" w:color="auto" w:fill="F3F3F3"/>
+              </w:rPr>
+              <w:t>Stochastic Gradient Descent</w:t>
+            </w:r>
+          </w:p>
+          <w:p>
+            <w:pPr>
+              <w:rPr>
+                <w:rFonts w:ascii="Consolas" w:hAnsi="Consolas"/>
+                <w:color w:val="000000"/>
+                <w:sz w:val="21"/>
+                <w:szCs w:val="21"/>
+                <w:shd w:val="clear" w:color="auto" w:fill="F3F3F3"/>
+              </w:rPr>
+            </w:pPr>
+          </w:p>
+        </w:tc>
+      </w:tr>
+      <w:tr>
+        <w:trPr>
+          <w:trHeight w:val="212"/>
+        </w:trPr>
+        <w:tc>
+          <w:tcPr>
+            <w:tcW w:w="5226" w:type="dxa"/>
+          </w:tcPr>
+          <w:p>
+            <w:pPr>
+              <w:rPr>
+                <w:rFonts w:ascii="Consolas" w:hAnsi="Consolas"/>
+                <w:color w:val="000000"/>
+                <w:sz w:val="21"/>
+                <w:szCs w:val="21"/>
+                <w:shd w:val="clear" w:color="auto" w:fill="F3F3F3"/>
+              </w:rPr>
+            </w:pPr>
+            <w:r>
+              <w:rPr>
+                <w:rFonts w:ascii="Consolas" w:hAnsi="Consolas"/>
+                <w:color w:val="000000"/>
+                <w:sz w:val="21"/>
+                <w:szCs w:val="21"/>
+                <w:shd w:val="clear" w:color="auto" w:fill="F3F3F3"/>
+              </w:rPr>
+              <w:t xml:space="preserve">weights:  </w:t>
+            </w:r>
+          </w:p>
+          <w:p>
+            <w:pPr>
+              <w:rPr>
+                <w:rFonts w:ascii="Consolas" w:hAnsi="Consolas"/>
+                <w:color w:val="000000"/>
+                <w:sz w:val="21"/>
+                <w:szCs w:val="21"/>
+                <w:shd w:val="clear" w:color="auto" w:fill="F3F3F3"/>
+              </w:rPr>
+            </w:pPr>
+            <w:r>
+              <w:rPr>
+                <w:rFonts w:ascii="Consolas" w:hAnsi="Consolas"/>
+                <w:color w:val="000000"/>
+                <w:sz w:val="21"/>
+                <w:szCs w:val="21"/>
+                <w:shd w:val="clear" w:color="auto" w:fill="F3F3F3"/>
+              </w:rPr>
+              <w:t xml:space="preserve">    w0 = </w:t>
+            </w:r>
+            <w:r>
+              <w:rPr>
+                <w:rFonts w:ascii="Consolas" w:hAnsi="Consolas"/>
+                <w:color w:val="333333"/>
+                <w:sz w:val="21"/>
+                <w:szCs w:val="21"/>
+                <w:shd w:val="clear" w:color="auto" w:fill="F3F3F3"/>
+              </w:rPr>
+              <w:t>14.75716074</w:t>
+            </w:r>
+          </w:p>
+          <w:p>
+            <w:pPr>
+              <w:rPr>
+                <w:rFonts w:ascii="Consolas" w:hAnsi="Consolas"/>
+                <w:color w:val="000000"/>
+                <w:sz w:val="21"/>
+                <w:szCs w:val="21"/>
+                <w:shd w:val="clear" w:color="auto" w:fill="F3F3F3"/>
+              </w:rPr>
+            </w:pPr>
+            <w:r>
+              <w:rPr>
+                <w:rFonts w:ascii="Consolas" w:hAnsi="Consolas"/>
+                <w:color w:val="000000"/>
+                <w:sz w:val="21"/>
+                <w:szCs w:val="21"/>
+                <w:shd w:val="clear" w:color="auto" w:fill="F3F3F3"/>
+              </w:rPr>
+              <w:t xml:space="preserve">    w1 = </w:t>
+            </w:r>
+            <w:r>
+              <w:rPr>
+                <w:rFonts w:ascii="Consolas" w:hAnsi="Consolas"/>
+                <w:color w:val="333333"/>
+                <w:sz w:val="21"/>
+                <w:szCs w:val="21"/>
+                <w:shd w:val="clear" w:color="auto" w:fill="F3F3F3"/>
+              </w:rPr>
+              <w:t>0.36824758</w:t>
+            </w:r>
+          </w:p>
+          <w:p>
+            <w:pPr>
+              <w:rPr>
+                <w:rFonts w:ascii="Consolas" w:hAnsi="Consolas"/>
+                <w:color w:val="000000"/>
+                <w:sz w:val="21"/>
+                <w:szCs w:val="21"/>
+                <w:shd w:val="clear" w:color="auto" w:fill="F3F3F3"/>
+              </w:rPr>
+            </w:pPr>
+            <w:r>
+              <w:rPr>
+                <w:rFonts w:ascii="Consolas" w:hAnsi="Consolas"/>
+                <w:color w:val="000000"/>
+                <w:sz w:val="21"/>
+                <w:szCs w:val="21"/>
+                <w:shd w:val="clear" w:color="auto" w:fill="F3F3F3"/>
+              </w:rPr>
+              <w:t xml:space="preserve">    w2 = </w:t>
+            </w:r>
+            <w:r>
+              <w:rPr>
+                <w:rFonts w:ascii="Consolas" w:hAnsi="Consolas"/>
+                <w:color w:val="333333"/>
+                <w:sz w:val="21"/>
+                <w:szCs w:val="21"/>
+                <w:shd w:val="clear" w:color="auto" w:fill="F3F3F3"/>
+              </w:rPr>
+              <w:t>1.67956428</w:t>
+            </w:r>
+          </w:p>
+          <w:p>
+            <w:pPr>
+              <w:rPr>
+                <w:rFonts w:ascii="Consolas" w:hAnsi="Consolas"/>
+                <w:color w:val="000000"/>
+                <w:sz w:val="21"/>
+                <w:szCs w:val="21"/>
+                <w:shd w:val="clear" w:color="auto" w:fill="F3F3F3"/>
+              </w:rPr>
+            </w:pPr>
+          </w:p>
+          <w:p>
+            <w:pPr>
+              <w:rPr>
+                <w:rFonts w:ascii="Consolas" w:hAnsi="Consolas"/>
+                <w:color w:val="000000"/>
+                <w:sz w:val="21"/>
+                <w:szCs w:val="21"/>
+                <w:shd w:val="clear" w:color="auto" w:fill="F3F3F3"/>
+              </w:rPr>
+            </w:pPr>
+            <w:r>
+              <w:rPr>
+                <w:rFonts w:ascii="Consolas" w:hAnsi="Consolas"/>
+                <w:color w:val="000000"/>
+                <w:sz w:val="21"/>
+                <w:szCs w:val="21"/>
+                <w:shd w:val="clear" w:color="auto" w:fill="F3F3F3"/>
+              </w:rPr>
+              <w:t xml:space="preserve">Total Cost:  </w:t>
+            </w:r>
+            <w:r>
+              <w:rPr>
+                <w:rFonts w:ascii="Consolas" w:hAnsi="Consolas"/>
+                <w:color w:val="333333"/>
+                <w:sz w:val="21"/>
+                <w:szCs w:val="21"/>
+                <w:shd w:val="clear" w:color="auto" w:fill="F3F3F3"/>
+              </w:rPr>
+              <w:t>9.429059509401734</w:t>
+            </w:r>
+          </w:p>
+        </w:tc>
+        <w:tc>
+          <w:tcPr>
+            <w:tcW w:w="5364" w:type="dxa"/>
+          </w:tcPr>
+          <w:p>
+            <w:pPr>
+              <w:rPr>
+                <w:rFonts w:ascii="Consolas" w:hAnsi="Consolas"/>
+                <w:color w:val="000000"/>
+                <w:sz w:val="21"/>
+                <w:szCs w:val="21"/>
+                <w:shd w:val="clear" w:color="auto" w:fill="F3F3F3"/>
+              </w:rPr>
+            </w:pPr>
+            <w:r>
+              <w:rPr>
+                <w:rFonts w:ascii="Consolas" w:hAnsi="Consolas"/>
+                <w:color w:val="000000"/>
+                <w:sz w:val="21"/>
+                <w:szCs w:val="21"/>
+                <w:shd w:val="clear" w:color="auto" w:fill="F3F3F3"/>
+              </w:rPr>
+              <w:t xml:space="preserve">weights:  </w:t>
+            </w:r>
+          </w:p>
+          <w:p>
+            <w:pPr>
+              <w:rPr>
+                <w:rFonts w:ascii="Consolas" w:hAnsi="Consolas"/>
+                <w:color w:val="000000"/>
+                <w:sz w:val="21"/>
+                <w:szCs w:val="21"/>
+                <w:shd w:val="clear" w:color="auto" w:fill="F3F3F3"/>
+              </w:rPr>
+            </w:pPr>
+            <w:r>
+              <w:rPr>
+                <w:rFonts w:ascii="Consolas" w:hAnsi="Consolas"/>
+                <w:color w:val="000000"/>
+                <w:sz w:val="21"/>
+                <w:szCs w:val="21"/>
+                <w:shd w:val="clear" w:color="auto" w:fill="F3F3F3"/>
+              </w:rPr>
+              <w:t xml:space="preserve">    w0 = </w:t>
+            </w:r>
+            <w:r>
+              <w:rPr>
+                <w:rFonts w:ascii="Consolas" w:hAnsi="Consolas"/>
+                <w:color w:val="333333"/>
+                <w:sz w:val="21"/>
+                <w:szCs w:val="21"/>
+                <w:shd w:val="clear" w:color="auto" w:fill="F3F3F3"/>
+              </w:rPr>
+              <w:t>14.8376096</w:t>
+            </w:r>
+          </w:p>
+          <w:p>
+            <w:pPr>
+              <w:rPr>
+                <w:rFonts w:ascii="Consolas" w:hAnsi="Consolas"/>
+                <w:color w:val="000000"/>
+                <w:sz w:val="21"/>
+                <w:szCs w:val="21"/>
+                <w:shd w:val="clear" w:color="auto" w:fill="F3F3F3"/>
+              </w:rPr>
+            </w:pPr>
+            <w:r>
+              <w:rPr>
+                <w:rFonts w:ascii="Consolas" w:hAnsi="Consolas"/>
+                <w:color w:val="000000"/>
+                <w:sz w:val="21"/>
+                <w:szCs w:val="21"/>
+                <w:shd w:val="clear" w:color="auto" w:fill="F3F3F3"/>
+              </w:rPr>
+              <w:t xml:space="preserve">    w1 = </w:t>
+            </w:r>
+            <w:r>
+              <w:rPr>
+                <w:rFonts w:ascii="Consolas" w:hAnsi="Consolas"/>
+                <w:color w:val="333333"/>
+                <w:sz w:val="21"/>
+                <w:szCs w:val="21"/>
+                <w:shd w:val="clear" w:color="auto" w:fill="F3F3F3"/>
+              </w:rPr>
+              <w:t>0.18609906</w:t>
+            </w:r>
+          </w:p>
+          <w:p>
+            <w:pPr>
+              <w:rPr>
+                <w:rFonts w:ascii="Consolas" w:hAnsi="Consolas"/>
+                <w:color w:val="000000"/>
+                <w:sz w:val="21"/>
+                <w:szCs w:val="21"/>
+                <w:shd w:val="clear" w:color="auto" w:fill="F3F3F3"/>
+              </w:rPr>
+            </w:pPr>
+            <w:r>
+              <w:rPr>
+                <w:rFonts w:ascii="Consolas" w:hAnsi="Consolas"/>
+                <w:color w:val="000000"/>
+                <w:sz w:val="21"/>
+                <w:szCs w:val="21"/>
+                <w:shd w:val="clear" w:color="auto" w:fill="F3F3F3"/>
+              </w:rPr>
+              <w:t xml:space="preserve">    w2 = </w:t>
+            </w:r>
+            <w:r>
+              <w:rPr>
+                <w:rFonts w:ascii="Consolas" w:hAnsi="Consolas"/>
+                <w:color w:val="333333"/>
+                <w:sz w:val="21"/>
+                <w:szCs w:val="21"/>
+                <w:shd w:val="clear" w:color="auto" w:fill="F3F3F3"/>
+              </w:rPr>
+              <w:t>1.76646287</w:t>
+            </w:r>
+          </w:p>
+          <w:p>
+            <w:pPr>
+              <w:rPr>
+                <w:rFonts w:ascii="Consolas" w:hAnsi="Consolas"/>
+                <w:color w:val="000000"/>
+                <w:sz w:val="21"/>
+                <w:szCs w:val="21"/>
+                <w:shd w:val="clear" w:color="auto" w:fill="F3F3F3"/>
+              </w:rPr>
+            </w:pPr>
+          </w:p>
+          <w:p>
+            <w:pPr>
+              <w:rPr>
+                <w:rFonts w:ascii="Consolas" w:hAnsi="Consolas"/>
+                <w:noProof/>
+                <w:color w:val="333333"/>
+                <w:sz w:val="21"/>
+                <w:szCs w:val="21"/>
+                <w:shd w:val="clear" w:color="auto" w:fill="F3F3F3"/>
+              </w:rPr>
+            </w:pPr>
+            <w:r>
+              <w:rPr>
+                <w:rFonts w:ascii="Consolas" w:hAnsi="Consolas"/>
+                <w:color w:val="000000"/>
+                <w:sz w:val="21"/>
+                <w:szCs w:val="21"/>
+                <w:shd w:val="clear" w:color="auto" w:fill="F3F3F3"/>
+              </w:rPr>
+              <w:t xml:space="preserve">Total Cost:  </w:t>
+            </w:r>
+            <w:r>
+              <w:rPr>
+                <w:rFonts w:ascii="Consolas" w:hAnsi="Consolas"/>
+                <w:color w:val="333333"/>
+                <w:sz w:val="21"/>
+                <w:szCs w:val="21"/>
+                <w:shd w:val="clear" w:color="auto" w:fill="F3F3F3"/>
+              </w:rPr>
+              <w:t>9.421065885290048</w:t>
+            </w:r>
+          </w:p>
+          <w:p>
+            <w:pPr>
+              <w:rPr>
+                <w:rFonts w:ascii="Consolas" w:hAnsi="Consolas"/>
+                <w:color w:val="000000"/>
+                <w:sz w:val="21"/>
+                <w:szCs w:val="21"/>
+                <w:shd w:val="clear" w:color="auto" w:fill="F3F3F3"/>
+              </w:rPr>
+            </w:pPr>
+          </w:p>
+        </w:tc>
+      </w:tr>
+      <w:tr>
+        <w:trPr>
+          <w:trHeight w:val="624"/>
+        </w:trPr>
+        <w:tc>
+          <w:tcPr>
+            <w:tcW w:w="5226" w:type="dxa"/>
+          </w:tcPr>
+          <w:p>
+            <w:pPr>
+              <w:rPr>
+                <w:rFonts w:ascii="Consolas" w:hAnsi="Consolas"/>
+                <w:color w:val="000000"/>
+                <w:sz w:val="21"/>
+                <w:szCs w:val="21"/>
+                <w:shd w:val="clear" w:color="auto" w:fill="F3F3F3"/>
+              </w:rPr>
+            </w:pPr>
+          </w:p>
+          <w:p>
+            <w:pPr>
+              <w:rPr>
+                <w:rFonts w:ascii="Consolas" w:hAnsi="Consolas"/>
+                <w:color w:val="000000"/>
+                <w:sz w:val="21"/>
+                <w:szCs w:val="21"/>
+                <w:shd w:val="clear" w:color="auto" w:fill="F3F3F3"/>
+              </w:rPr>
+            </w:pPr>
+          </w:p>
+          <w:p>
+            <w:pPr>
+              <w:rPr>
+                <w:rFonts w:ascii="Consolas" w:hAnsi="Consolas"/>
+                <w:color w:val="000000"/>
+                <w:sz w:val="21"/>
+                <w:szCs w:val="21"/>
+                <w:shd w:val="clear" w:color="auto" w:fill="F3F3F3"/>
+              </w:rPr>
+            </w:pPr>
+          </w:p>
+        </w:tc>
+        <w:tc>
+          <w:tcPr>
+            <w:tcW w:w="5364" w:type="dxa"/>
+          </w:tcPr>
+          <w:p>
+            <w:pPr>
+              <w:rPr>
+                <w:rFonts w:ascii="Consolas" w:hAnsi="Consolas"/>
+                <w:color w:val="000000"/>
+                <w:sz w:val="21"/>
+                <w:szCs w:val="21"/>
+                <w:shd w:val="clear" w:color="auto" w:fill="F3F3F3"/>
+              </w:rPr>
+            </w:pPr>
+          </w:p>
+        </w:tc>
+      </w:tr>
+      <w:tr>
+        <w:trPr>
+          <w:trHeight w:val="66"/>
+        </w:trPr>
+        <w:tc>
+          <w:tcPr>
+            <w:tcW w:w="5226" w:type="dxa"/>
+          </w:tcPr>
+          <w:p>
+            <w:pPr>
+              <w:rPr>
+                <w:rFonts w:ascii="Consolas" w:hAnsi="Consolas"/>
+                <w:color w:val="000000"/>
+                <w:sz w:val="21"/>
+                <w:szCs w:val="21"/>
+                <w:shd w:val="clear" w:color="auto" w:fill="F3F3F3"/>
+              </w:rPr>
+            </w:pPr>
+            <w:r>
+              <w:rPr>
+                <w:noProof/>
+              </w:rPr>
+              <w:drawing>
+                <wp:inline distT="0" distB="0" distL="0" distR="0" wp14:anchorId="3E3073EB" wp14:editId="6157B2BE">
+                  <wp:extent cx="3177540" cy="2536802"/>
+                  <wp:effectExtent l="0" t="0" r="3810" b="0"/>
+                  <wp:docPr id="16" name="Picture 16"/>
+                  <wp:cNvGraphicFramePr>
+                    <a:graphicFrameLocks xmlns:a="http://schemas.openxmlformats.org/drawingml/2006/main" noChangeAspect="1"/>
+                  </wp:cNvGraphicFramePr>
+                  <a:graphic xmlns:a="http://schemas.openxmlformats.org/drawingml/2006/main">
+                    <a:graphicData uri="http://schemas.openxmlformats.org/drawingml/2006/picture">
+                      <pic:pic xmlns:pic="http://schemas.openxmlformats.org/drawingml/2006/picture">
+                        <pic:nvPicPr>
+                          <pic:cNvPr id="0" name="Picture 10"/>
+                          <pic:cNvPicPr>
+                            <a:picLocks noChangeAspect="1" noChangeArrowheads="1"/>
+                          </pic:cNvPicPr>
+                        </pic:nvPicPr>
+                        <pic:blipFill>
+                          <a:blip r:embed="rId22">
+                            <a:extLst>
+                              <a:ext uri="{28A0092B-C50C-407E-A947-70E740481C1C}">
+                                <a14:useLocalDpi xmlns:a14="http://schemas.microsoft.com/office/drawing/2010/main" val="0"/>
+                              </a:ext>
+                            </a:extLst>
+                          </a:blip>
+                          <a:srcRect/>
+                          <a:stretch>
+                            <a:fillRect/>
+                          </a:stretch>
+                        </pic:blipFill>
+                        <pic:spPr bwMode="auto">
+                          <a:xfrm>
+                            <a:off x="0" y="0"/>
+                            <a:ext cx="3205230" cy="2558908"/>
+                          </a:xfrm>
+                          <a:prstGeom prst="rect">
+                            <a:avLst/>
+                          </a:prstGeom>
+                          <a:noFill/>
+                          <a:ln>
+                            <a:noFill/>
+                          </a:ln>
+                        </pic:spPr>
+                      </pic:pic>
+                    </a:graphicData>
+                  </a:graphic>
+                </wp:inline>
+              </w:drawing>
+            </w:r>
+          </w:p>
+        </w:tc>
+        <w:tc>
+          <w:tcPr>
+            <w:tcW w:w="5364" w:type="dxa"/>
+          </w:tcPr>
+          <w:p>
+            <w:pPr>
+              <w:jc w:val="center"/>
+              <w:rPr>
+                <w:rFonts w:ascii="Consolas" w:hAnsi="Consolas"/>
+                <w:color w:val="000000"/>
+                <w:sz w:val="21"/>
+                <w:szCs w:val="21"/>
+                <w:shd w:val="clear" w:color="auto" w:fill="F3F3F3"/>
+              </w:rPr>
+            </w:pPr>
+            <w:r>
+              <w:rPr>
+                <w:noProof/>
+              </w:rPr>
+              <w:drawing>
+                <wp:inline distT="0" distB="0" distL="0" distR="0" wp14:anchorId="27DE7D30" wp14:editId="79F8C651">
+                  <wp:extent cx="3017520" cy="2425356"/>
+                  <wp:effectExtent l="0" t="0" r="0" b="0"/>
+                  <wp:docPr id="17" name="Picture 17"/>
+                  <wp:cNvGraphicFramePr>
+                    <a:graphicFrameLocks xmlns:a="http://schemas.openxmlformats.org/drawingml/2006/main" noChangeAspect="1"/>
+                  </wp:cNvGraphicFramePr>
+                  <a:graphic xmlns:a="http://schemas.openxmlformats.org/drawingml/2006/main">
+                    <a:graphicData uri="http://schemas.openxmlformats.org/drawingml/2006/picture">
+                      <pic:pic xmlns:pic="http://schemas.openxmlformats.org/drawingml/2006/picture">
+                        <pic:nvPicPr>
+                          <pic:cNvPr id="0" name="Picture 11"/>
+                          <pic:cNvPicPr>
+                            <a:picLocks noChangeAspect="1" noChangeArrowheads="1"/>
+                          </pic:cNvPicPr>
+                        </pic:nvPicPr>
+                        <pic:blipFill>
+                          <a:blip r:embed="rId23">
+                            <a:extLst>
+                              <a:ext uri="{28A0092B-C50C-407E-A947-70E740481C1C}">
+                                <a14:useLocalDpi xmlns:a14="http://schemas.microsoft.com/office/drawing/2010/main" val="0"/>
+                              </a:ext>
+                            </a:extLst>
+                          </a:blip>
+                          <a:srcRect/>
+                          <a:stretch>
+                            <a:fillRect/>
+                          </a:stretch>
+                        </pic:blipFill>
+                        <pic:spPr bwMode="auto">
+                          <a:xfrm>
+                            <a:off x="0" y="0"/>
+                            <a:ext cx="3064714" cy="2463289"/>
+                          </a:xfrm>
+                          <a:prstGeom prst="rect">
+                            <a:avLst/>
+                          </a:prstGeom>
+                          <a:noFill/>
+                          <a:ln>
+                            <a:noFill/>
+                          </a:ln>
+                        </pic:spPr>
+                      </pic:pic>
+                    </a:graphicData>
+                  </a:graphic>
+                </wp:inline>
+              </w:drawing>
+            </w:r>
+          </w:p>
+        </w:tc>
+      </w:tr>
+    </w:tbl>
+    <w:p>
       <w:r>
         <w:rPr>
           <w:noProof/>
         </w:rPr>
         <w:drawing>
-          <wp:inline distT="0" distB="0" distL="0" distR="0" wp14:anchorId="1CFC6B85" wp14:editId="1AB58909">
-            <wp:extent cx="3286125" cy="2467270"/>
-            <wp:effectExtent l="0" t="0" r="0" b="9525"/>
+          <wp:inline distT="0" distB="0" distL="0" distR="0" wp14:anchorId="28B48907" wp14:editId="343F7CF3">
+            <wp:extent cx="3147060" cy="2202180"/>
+            <wp:effectExtent l="0" t="0" r="0" b="7620"/>
+            <wp:docPr id="18" name="Picture 18"/>
+            <wp:cNvGraphicFramePr>
+              <a:graphicFrameLocks xmlns:a="http://schemas.openxmlformats.org/drawingml/2006/main" noChangeAspect="1"/>
+            </wp:cNvGraphicFramePr>
+            <a:graphic xmlns:a="http://schemas.openxmlformats.org/drawingml/2006/main">
+              <a:graphicData uri="http://schemas.openxmlformats.org/drawingml/2006/picture">
+                <pic:pic xmlns:pic="http://schemas.openxmlformats.org/drawingml/2006/picture">
+                  <pic:nvPicPr>
+                    <pic:cNvPr id="0" name="Picture 12"/>
+                    <pic:cNvPicPr>
+                      <a:picLocks noChangeAspect="1" noChangeArrowheads="1"/>
+                    </pic:cNvPicPr>
+                  </pic:nvPicPr>
+                  <pic:blipFill>
+                    <a:blip r:embed="rId24">
+                      <a:extLst>
+                        <a:ext uri="{28A0092B-C50C-407E-A947-70E740481C1C}">
+                          <a14:useLocalDpi xmlns:a14="http://schemas.microsoft.com/office/drawing/2010/main" val="0"/>
+                        </a:ext>
+                      </a:extLst>
+                    </a:blip>
+                    <a:srcRect/>
+                    <a:stretch>
+                      <a:fillRect/>
+                    </a:stretch>
+                  </pic:blipFill>
+                  <pic:spPr bwMode="auto">
+                    <a:xfrm>
+                      <a:off x="0" y="0"/>
+                      <a:ext cx="3176342" cy="2222670"/>
+                    </a:xfrm>
+                    <a:prstGeom prst="rect">
+                      <a:avLst/>
+                    </a:prstGeom>
+                    <a:noFill/>
+                    <a:ln>
+                      <a:noFill/>
+                    </a:ln>
+                  </pic:spPr>
+                </pic:pic>
+              </a:graphicData>
+            </a:graphic>
+          </wp:inline>
+        </w:drawing>
+      </w:r>
+      <w:r>
+        <w:rPr>
+          <w:noProof/>
+        </w:rPr>
+        <w:drawing>
+          <wp:inline distT="0" distB="0" distL="0" distR="0" wp14:anchorId="71CC348B" wp14:editId="3115A069">
+            <wp:extent cx="3253740" cy="2202180"/>
+            <wp:effectExtent l="0" t="0" r="3810" b="7620"/>
+            <wp:docPr id="19" name="Picture 19"/>
+            <wp:cNvGraphicFramePr>
+              <a:graphicFrameLocks xmlns:a="http://schemas.openxmlformats.org/drawingml/2006/main" noChangeAspect="1"/>
+            </wp:cNvGraphicFramePr>
+            <a:graphic xmlns:a="http://schemas.openxmlformats.org/drawingml/2006/main">
+              <a:graphicData uri="http://schemas.openxmlformats.org/drawingml/2006/picture">
+                <pic:pic xmlns:pic="http://schemas.openxmlformats.org/drawingml/2006/picture">
+                  <pic:nvPicPr>
+                    <pic:cNvPr id="0" name="Picture 13"/>
+                    <pic:cNvPicPr>
+                      <a:picLocks noChangeAspect="1" noChangeArrowheads="1"/>
+                    </pic:cNvPicPr>
+                  </pic:nvPicPr>
+                  <pic:blipFill>
+                    <a:blip r:embed="rId25">
+                      <a:extLst>
+                        <a:ext uri="{28A0092B-C50C-407E-A947-70E740481C1C}">
+                          <a14:useLocalDpi xmlns:a14="http://schemas.microsoft.com/office/drawing/2010/main" val="0"/>
+                        </a:ext>
+                      </a:extLst>
+                    </a:blip>
+                    <a:srcRect/>
+                    <a:stretch>
+                      <a:fillRect/>
+                    </a:stretch>
+                  </pic:blipFill>
+                  <pic:spPr bwMode="auto">
+                    <a:xfrm>
+                      <a:off x="0" y="0"/>
+                      <a:ext cx="3290944" cy="2227360"/>
+                    </a:xfrm>
+                    <a:prstGeom prst="rect">
+                      <a:avLst/>
+                    </a:prstGeom>
+                    <a:noFill/>
+                    <a:ln>
+                      <a:noFill/>
+                    </a:ln>
+                  </pic:spPr>
+                </pic:pic>
+              </a:graphicData>
+            </a:graphic>
+          </wp:inline>
+        </w:drawing>
+      </w:r>
+      <w:r>
+        <w:rPr>
+          <w:noProof/>
+        </w:rPr>
+        <w:drawing>
+          <wp:inline distT="0" distB="0" distL="0" distR="0" wp14:anchorId="0A21E22D" wp14:editId="04635E8A">
+            <wp:extent cx="3176630" cy="2385060"/>
+            <wp:effectExtent l="0" t="0" r="5080" b="0"/>
             <wp:docPr id="20" name="Picture 20"/>
             <wp:cNvGraphicFramePr>
               <a:graphicFrameLocks xmlns:a="http://schemas.openxmlformats.org/drawingml/2006/main" noChangeAspect="1"/>
@@ -2070,7 +2314,7 @@
                     </pic:cNvPicPr>
                   </pic:nvPicPr>
                   <pic:blipFill>
-                    <a:blip r:embed="rId22">
+                    <a:blip r:embed="rId26">
                       <a:extLst>
                         <a:ext uri="{28A0092B-C50C-407E-A947-70E740481C1C}">
                           <a14:useLocalDpi xmlns:a14="http://schemas.microsoft.com/office/drawing/2010/main" val="0"/>
@@ -2085,7 +2329,7 @@
                   <pic:spPr bwMode="auto">
                     <a:xfrm>
                       <a:off x="0" y="0"/>
-                      <a:ext cx="3326268" cy="2497410"/>
+                      <a:ext cx="3218427" cy="2416442"/>
                     </a:xfrm>
                     <a:prstGeom prst="rect">
                       <a:avLst/>
@@ -2106,8 +2350,8 @@
           <w:noProof/>
         </w:rPr>
         <w:drawing>
-          <wp:inline distT="0" distB="0" distL="0" distR="0" wp14:anchorId="4156EF31" wp14:editId="3F230B3C">
-            <wp:extent cx="3298418" cy="2476500"/>
+          <wp:inline distT="0" distB="0" distL="0" distR="0" wp14:anchorId="2CD19E37" wp14:editId="00AF7E6C">
+            <wp:extent cx="3048000" cy="2288483"/>
             <wp:effectExtent l="0" t="0" r="0" b="0"/>
             <wp:docPr id="21" name="Picture 21"/>
             <wp:cNvGraphicFramePr>
@@ -2123,7 +2367,7 @@
                     </pic:cNvPicPr>
                   </pic:nvPicPr>
                   <pic:blipFill>
-                    <a:blip r:embed="rId23">
+                    <a:blip r:embed="rId27">
                       <a:extLst>
                         <a:ext uri="{28A0092B-C50C-407E-A947-70E740481C1C}">
                           <a14:useLocalDpi xmlns:a14="http://schemas.microsoft.com/office/drawing/2010/main" val="0"/>
@@ -2138,7 +2382,7 @@
                   <pic:spPr bwMode="auto">
                     <a:xfrm>
                       <a:off x="0" y="0"/>
-                      <a:ext cx="3316976" cy="2490434"/>
+                      <a:ext cx="3072552" cy="2306917"/>
                     </a:xfrm>
                     <a:prstGeom prst="rect">
                       <a:avLst/>
@@ -2155,6 +2399,1543 @@
         </w:drawing>
       </w:r>
     </w:p>
+    <w:p>
+      <w:pPr>
+        <w:pStyle w:val="Heading2"/>
+        <w:numPr>
+          <w:ilvl w:val="0"/>
+          <w:numId w:val="1"/>
+        </w:numPr>
+      </w:pPr>
+      <w:r>
+        <w:lastRenderedPageBreak/>
+        <w:t>Least Angle Regression</w:t>
+      </w:r>
+    </w:p>
+    <w:p>
+      <w:r>
+        <w:rPr>
+          <w:noProof/>
+        </w:rPr>
+        <w:drawing>
+          <wp:inline distT="0" distB="0" distL="0" distR="0" wp14:anchorId="2CD0408E" wp14:editId="07D2285A">
+            <wp:extent cx="6637020" cy="1737360"/>
+            <wp:effectExtent l="0" t="0" r="0" b="0"/>
+            <wp:docPr id="28" name="Picture 28"/>
+            <wp:cNvGraphicFramePr>
+              <a:graphicFrameLocks xmlns:a="http://schemas.openxmlformats.org/drawingml/2006/main" noChangeAspect="1"/>
+            </wp:cNvGraphicFramePr>
+            <a:graphic xmlns:a="http://schemas.openxmlformats.org/drawingml/2006/main">
+              <a:graphicData uri="http://schemas.openxmlformats.org/drawingml/2006/picture">
+                <pic:pic xmlns:pic="http://schemas.openxmlformats.org/drawingml/2006/picture">
+                  <pic:nvPicPr>
+                    <pic:cNvPr id="0" name="Picture 5"/>
+                    <pic:cNvPicPr>
+                      <a:picLocks noChangeAspect="1" noChangeArrowheads="1"/>
+                    </pic:cNvPicPr>
+                  </pic:nvPicPr>
+                  <pic:blipFill>
+                    <a:blip r:embed="rId28">
+                      <a:extLst>
+                        <a:ext uri="{28A0092B-C50C-407E-A947-70E740481C1C}">
+                          <a14:useLocalDpi xmlns:a14="http://schemas.microsoft.com/office/drawing/2010/main" val="0"/>
+                        </a:ext>
+                      </a:extLst>
+                    </a:blip>
+                    <a:srcRect/>
+                    <a:stretch>
+                      <a:fillRect/>
+                    </a:stretch>
+                  </pic:blipFill>
+                  <pic:spPr bwMode="auto">
+                    <a:xfrm>
+                      <a:off x="0" y="0"/>
+                      <a:ext cx="6637020" cy="1737360"/>
+                    </a:xfrm>
+                    <a:prstGeom prst="rect">
+                      <a:avLst/>
+                    </a:prstGeom>
+                    <a:noFill/>
+                    <a:ln>
+                      <a:noFill/>
+                    </a:ln>
+                  </pic:spPr>
+                </pic:pic>
+              </a:graphicData>
+            </a:graphic>
+          </wp:inline>
+        </w:drawing>
+      </w:r>
+      <w:r>
+        <w:rPr>
+          <w:noProof/>
+        </w:rPr>
+        <w:drawing>
+          <wp:inline distT="0" distB="0" distL="0" distR="0" wp14:anchorId="71C87B9F" wp14:editId="333B6764">
+            <wp:extent cx="6644640" cy="2019300"/>
+            <wp:effectExtent l="0" t="0" r="3810" b="0"/>
+            <wp:docPr id="29" name="Picture 29"/>
+            <wp:cNvGraphicFramePr>
+              <a:graphicFrameLocks xmlns:a="http://schemas.openxmlformats.org/drawingml/2006/main" noChangeAspect="1"/>
+            </wp:cNvGraphicFramePr>
+            <a:graphic xmlns:a="http://schemas.openxmlformats.org/drawingml/2006/main">
+              <a:graphicData uri="http://schemas.openxmlformats.org/drawingml/2006/picture">
+                <pic:pic xmlns:pic="http://schemas.openxmlformats.org/drawingml/2006/picture">
+                  <pic:nvPicPr>
+                    <pic:cNvPr id="0" name="Picture 6"/>
+                    <pic:cNvPicPr>
+                      <a:picLocks noChangeAspect="1" noChangeArrowheads="1"/>
+                    </pic:cNvPicPr>
+                  </pic:nvPicPr>
+                  <pic:blipFill>
+                    <a:blip r:embed="rId29">
+                      <a:extLst>
+                        <a:ext uri="{28A0092B-C50C-407E-A947-70E740481C1C}">
+                          <a14:useLocalDpi xmlns:a14="http://schemas.microsoft.com/office/drawing/2010/main" val="0"/>
+                        </a:ext>
+                      </a:extLst>
+                    </a:blip>
+                    <a:srcRect/>
+                    <a:stretch>
+                      <a:fillRect/>
+                    </a:stretch>
+                  </pic:blipFill>
+                  <pic:spPr bwMode="auto">
+                    <a:xfrm>
+                      <a:off x="0" y="0"/>
+                      <a:ext cx="6644640" cy="2019300"/>
+                    </a:xfrm>
+                    <a:prstGeom prst="rect">
+                      <a:avLst/>
+                    </a:prstGeom>
+                    <a:noFill/>
+                    <a:ln>
+                      <a:noFill/>
+                    </a:ln>
+                  </pic:spPr>
+                </pic:pic>
+              </a:graphicData>
+            </a:graphic>
+          </wp:inline>
+        </w:drawing>
+      </w:r>
+      <w:r>
+        <w:rPr>
+          <w:noProof/>
+        </w:rPr>
+        <w:drawing>
+          <wp:inline distT="0" distB="0" distL="0" distR="0" wp14:anchorId="08255A3D" wp14:editId="367318EE">
+            <wp:extent cx="6614160" cy="4801830"/>
+            <wp:effectExtent l="0" t="0" r="0" b="0"/>
+            <wp:docPr id="30" name="Picture 30"/>
+            <wp:cNvGraphicFramePr>
+              <a:graphicFrameLocks xmlns:a="http://schemas.openxmlformats.org/drawingml/2006/main" noChangeAspect="1"/>
+            </wp:cNvGraphicFramePr>
+            <a:graphic xmlns:a="http://schemas.openxmlformats.org/drawingml/2006/main">
+              <a:graphicData uri="http://schemas.openxmlformats.org/drawingml/2006/picture">
+                <pic:pic xmlns:pic="http://schemas.openxmlformats.org/drawingml/2006/picture">
+                  <pic:nvPicPr>
+                    <pic:cNvPr id="0" name="Picture 7"/>
+                    <pic:cNvPicPr>
+                      <a:picLocks noChangeAspect="1" noChangeArrowheads="1"/>
+                    </pic:cNvPicPr>
+                  </pic:nvPicPr>
+                  <pic:blipFill>
+                    <a:blip r:embed="rId30">
+                      <a:extLst>
+                        <a:ext uri="{28A0092B-C50C-407E-A947-70E740481C1C}">
+                          <a14:useLocalDpi xmlns:a14="http://schemas.microsoft.com/office/drawing/2010/main" val="0"/>
+                        </a:ext>
+                      </a:extLst>
+                    </a:blip>
+                    <a:srcRect/>
+                    <a:stretch>
+                      <a:fillRect/>
+                    </a:stretch>
+                  </pic:blipFill>
+                  <pic:spPr bwMode="auto">
+                    <a:xfrm>
+                      <a:off x="0" y="0"/>
+                      <a:ext cx="6648560" cy="4826804"/>
+                    </a:xfrm>
+                    <a:prstGeom prst="rect">
+                      <a:avLst/>
+                    </a:prstGeom>
+                    <a:noFill/>
+                    <a:ln>
+                      <a:noFill/>
+                    </a:ln>
+                  </pic:spPr>
+                </pic:pic>
+              </a:graphicData>
+            </a:graphic>
+          </wp:inline>
+        </w:drawing>
+      </w:r>
+    </w:p>
+    <w:p>
+      <w:r>
+        <w:rPr>
+          <w:noProof/>
+        </w:rPr>
+        <w:lastRenderedPageBreak/>
+        <w:drawing>
+          <wp:inline distT="0" distB="0" distL="0" distR="0" wp14:anchorId="4CEFAE22" wp14:editId="23649C27">
+            <wp:extent cx="6301480" cy="4815840"/>
+            <wp:effectExtent l="0" t="0" r="4445" b="3810"/>
+            <wp:docPr id="31" name="Picture 31"/>
+            <wp:cNvGraphicFramePr>
+              <a:graphicFrameLocks xmlns:a="http://schemas.openxmlformats.org/drawingml/2006/main" noChangeAspect="1"/>
+            </wp:cNvGraphicFramePr>
+            <a:graphic xmlns:a="http://schemas.openxmlformats.org/drawingml/2006/main">
+              <a:graphicData uri="http://schemas.openxmlformats.org/drawingml/2006/picture">
+                <pic:pic xmlns:pic="http://schemas.openxmlformats.org/drawingml/2006/picture">
+                  <pic:nvPicPr>
+                    <pic:cNvPr id="0" name="Picture 8"/>
+                    <pic:cNvPicPr>
+                      <a:picLocks noChangeAspect="1" noChangeArrowheads="1"/>
+                    </pic:cNvPicPr>
+                  </pic:nvPicPr>
+                  <pic:blipFill>
+                    <a:blip r:embed="rId31">
+                      <a:extLst>
+                        <a:ext uri="{28A0092B-C50C-407E-A947-70E740481C1C}">
+                          <a14:useLocalDpi xmlns:a14="http://schemas.microsoft.com/office/drawing/2010/main" val="0"/>
+                        </a:ext>
+                      </a:extLst>
+                    </a:blip>
+                    <a:srcRect/>
+                    <a:stretch>
+                      <a:fillRect/>
+                    </a:stretch>
+                  </pic:blipFill>
+                  <pic:spPr bwMode="auto">
+                    <a:xfrm>
+                      <a:off x="0" y="0"/>
+                      <a:ext cx="6309873" cy="4822255"/>
+                    </a:xfrm>
+                    <a:prstGeom prst="rect">
+                      <a:avLst/>
+                    </a:prstGeom>
+                    <a:noFill/>
+                    <a:ln>
+                      <a:noFill/>
+                    </a:ln>
+                  </pic:spPr>
+                </pic:pic>
+              </a:graphicData>
+            </a:graphic>
+          </wp:inline>
+        </w:drawing>
+      </w:r>
+    </w:p>
+    <w:p>
+      <w:r>
+        <w:rPr>
+          <w:noProof/>
+        </w:rPr>
+        <w:drawing>
+          <wp:inline distT="0" distB="0" distL="0" distR="0" wp14:anchorId="1AA2F2BD" wp14:editId="4ED66D85">
+            <wp:extent cx="6057900" cy="4451270"/>
+            <wp:effectExtent l="0" t="0" r="0" b="6985"/>
+            <wp:docPr id="32" name="Picture 32"/>
+            <wp:cNvGraphicFramePr>
+              <a:graphicFrameLocks xmlns:a="http://schemas.openxmlformats.org/drawingml/2006/main" noChangeAspect="1"/>
+            </wp:cNvGraphicFramePr>
+            <a:graphic xmlns:a="http://schemas.openxmlformats.org/drawingml/2006/main">
+              <a:graphicData uri="http://schemas.openxmlformats.org/drawingml/2006/picture">
+                <pic:pic xmlns:pic="http://schemas.openxmlformats.org/drawingml/2006/picture">
+                  <pic:nvPicPr>
+                    <pic:cNvPr id="0" name="Picture 9"/>
+                    <pic:cNvPicPr>
+                      <a:picLocks noChangeAspect="1" noChangeArrowheads="1"/>
+                    </pic:cNvPicPr>
+                  </pic:nvPicPr>
+                  <pic:blipFill>
+                    <a:blip r:embed="rId32">
+                      <a:extLst>
+                        <a:ext uri="{28A0092B-C50C-407E-A947-70E740481C1C}">
+                          <a14:useLocalDpi xmlns:a14="http://schemas.microsoft.com/office/drawing/2010/main" val="0"/>
+                        </a:ext>
+                      </a:extLst>
+                    </a:blip>
+                    <a:srcRect/>
+                    <a:stretch>
+                      <a:fillRect/>
+                    </a:stretch>
+                  </pic:blipFill>
+                  <pic:spPr bwMode="auto">
+                    <a:xfrm>
+                      <a:off x="0" y="0"/>
+                      <a:ext cx="6065794" cy="4457071"/>
+                    </a:xfrm>
+                    <a:prstGeom prst="rect">
+                      <a:avLst/>
+                    </a:prstGeom>
+                    <a:noFill/>
+                    <a:ln>
+                      <a:noFill/>
+                    </a:ln>
+                  </pic:spPr>
+                </pic:pic>
+              </a:graphicData>
+            </a:graphic>
+          </wp:inline>
+        </w:drawing>
+      </w:r>
+    </w:p>
+    <w:p/>
+    <w:p>
+      <w:r>
+        <w:lastRenderedPageBreak/>
+        <w:t>Results:</w:t>
+      </w:r>
+    </w:p>
+    <w:tbl>
+      <w:tblPr>
+        <w:tblStyle w:val="TableGrid"/>
+        <w:tblpPr w:leftFromText="180" w:rightFromText="180" w:vertAnchor="text" w:horzAnchor="margin" w:tblpY="283"/>
+        <w:tblW w:w="10590" w:type="dxa"/>
+        <w:tblBorders>
+          <w:top w:val="none" w:sz="0" w:space="0" w:color="auto"/>
+          <w:left w:val="none" w:sz="0" w:space="0" w:color="auto"/>
+          <w:bottom w:val="none" w:sz="0" w:space="0" w:color="auto"/>
+          <w:right w:val="none" w:sz="0" w:space="0" w:color="auto"/>
+          <w:insideH w:val="none" w:sz="0" w:space="0" w:color="auto"/>
+          <w:insideV w:val="none" w:sz="0" w:space="0" w:color="auto"/>
+        </w:tblBorders>
+        <w:tblLook w:val="04A0" w:firstRow="1" w:lastRow="0" w:firstColumn="1" w:lastColumn="0" w:noHBand="0" w:noVBand="1"/>
+      </w:tblPr>
+      <w:tblGrid>
+        <w:gridCol w:w="5226"/>
+        <w:gridCol w:w="5364"/>
+      </w:tblGrid>
+      <w:tr>
+        <w:trPr>
+          <w:trHeight w:val="199"/>
+        </w:trPr>
+        <w:tc>
+          <w:tcPr>
+            <w:tcW w:w="5226" w:type="dxa"/>
+          </w:tcPr>
+          <w:p>
+            <w:pPr>
+              <w:jc w:val="right"/>
+              <w:rPr>
+                <w:rFonts w:ascii="Consolas" w:hAnsi="Consolas"/>
+                <w:color w:val="000000"/>
+                <w:sz w:val="21"/>
+                <w:szCs w:val="21"/>
+                <w:shd w:val="clear" w:color="auto" w:fill="F3F3F3"/>
+              </w:rPr>
+            </w:pPr>
+          </w:p>
+        </w:tc>
+        <w:tc>
+          <w:tcPr>
+            <w:tcW w:w="5364" w:type="dxa"/>
+          </w:tcPr>
+          <w:p>
+            <w:pPr>
+              <w:rPr>
+                <w:rFonts w:ascii="Consolas" w:hAnsi="Consolas"/>
+                <w:color w:val="000000"/>
+                <w:sz w:val="21"/>
+                <w:szCs w:val="21"/>
+                <w:shd w:val="clear" w:color="auto" w:fill="F3F3F3"/>
+              </w:rPr>
+            </w:pPr>
+          </w:p>
+        </w:tc>
+      </w:tr>
+      <w:tr>
+        <w:trPr>
+          <w:trHeight w:val="411"/>
+        </w:trPr>
+        <w:tc>
+          <w:tcPr>
+            <w:tcW w:w="5226" w:type="dxa"/>
+          </w:tcPr>
+          <w:p>
+            <w:pPr>
+              <w:rPr>
+                <w:rFonts w:ascii="Consolas" w:hAnsi="Consolas"/>
+                <w:sz w:val="21"/>
+                <w:szCs w:val="21"/>
+                <w:shd w:val="clear" w:color="auto" w:fill="F3F3F3"/>
+              </w:rPr>
+            </w:pPr>
+            <w:r>
+              <w:rPr>
+                <w:rFonts w:ascii="Consolas" w:hAnsi="Consolas"/>
+                <w:sz w:val="21"/>
+                <w:szCs w:val="21"/>
+                <w:shd w:val="clear" w:color="auto" w:fill="F3F3F3"/>
+              </w:rPr>
+              <w:t>Batch Gradient Descent</w:t>
+            </w:r>
+          </w:p>
+          <w:p>
+            <w:pPr>
+              <w:rPr>
+                <w:rFonts w:ascii="Consolas" w:hAnsi="Consolas"/>
+                <w:color w:val="000000"/>
+                <w:sz w:val="21"/>
+                <w:szCs w:val="21"/>
+                <w:shd w:val="clear" w:color="auto" w:fill="F3F3F3"/>
+              </w:rPr>
+            </w:pPr>
+          </w:p>
+        </w:tc>
+        <w:tc>
+          <w:tcPr>
+            <w:tcW w:w="5364" w:type="dxa"/>
+          </w:tcPr>
+          <w:p>
+            <w:pPr>
+              <w:rPr>
+                <w:rFonts w:ascii="Consolas" w:hAnsi="Consolas"/>
+                <w:color w:val="000000"/>
+                <w:sz w:val="21"/>
+                <w:szCs w:val="21"/>
+                <w:shd w:val="clear" w:color="auto" w:fill="F3F3F3"/>
+              </w:rPr>
+            </w:pPr>
+            <w:r>
+              <w:rPr>
+                <w:rFonts w:ascii="Consolas" w:hAnsi="Consolas"/>
+                <w:color w:val="000000"/>
+                <w:sz w:val="21"/>
+                <w:szCs w:val="21"/>
+                <w:shd w:val="clear" w:color="auto" w:fill="F3F3F3"/>
+              </w:rPr>
+              <w:t>Stochastic Gradient Descent</w:t>
+            </w:r>
+          </w:p>
+          <w:p>
+            <w:pPr>
+              <w:rPr>
+                <w:rFonts w:ascii="Consolas" w:hAnsi="Consolas"/>
+                <w:color w:val="000000"/>
+                <w:sz w:val="21"/>
+                <w:szCs w:val="21"/>
+                <w:shd w:val="clear" w:color="auto" w:fill="F3F3F3"/>
+              </w:rPr>
+            </w:pPr>
+          </w:p>
+        </w:tc>
+      </w:tr>
+      <w:tr>
+        <w:trPr>
+          <w:trHeight w:val="212"/>
+        </w:trPr>
+        <w:tc>
+          <w:tcPr>
+            <w:tcW w:w="5226" w:type="dxa"/>
+          </w:tcPr>
+          <w:p>
+            <w:pPr>
+              <w:rPr>
+                <w:rFonts w:ascii="Consolas" w:hAnsi="Consolas"/>
+                <w:color w:val="000000"/>
+                <w:sz w:val="21"/>
+                <w:szCs w:val="21"/>
+                <w:shd w:val="clear" w:color="auto" w:fill="F3F3F3"/>
+              </w:rPr>
+            </w:pPr>
+            <w:r>
+              <w:rPr>
+                <w:rFonts w:ascii="Consolas" w:hAnsi="Consolas"/>
+                <w:color w:val="000000"/>
+                <w:sz w:val="21"/>
+                <w:szCs w:val="21"/>
+                <w:shd w:val="clear" w:color="auto" w:fill="F3F3F3"/>
+              </w:rPr>
+              <w:t xml:space="preserve">weights:  </w:t>
+            </w:r>
+          </w:p>
+          <w:p>
+            <w:pPr>
+              <w:rPr>
+                <w:rFonts w:ascii="Consolas" w:hAnsi="Consolas"/>
+                <w:color w:val="000000"/>
+                <w:sz w:val="21"/>
+                <w:szCs w:val="21"/>
+                <w:shd w:val="clear" w:color="auto" w:fill="F3F3F3"/>
+              </w:rPr>
+            </w:pPr>
+            <w:r>
+              <w:rPr>
+                <w:rFonts w:ascii="Consolas" w:hAnsi="Consolas"/>
+                <w:color w:val="000000"/>
+                <w:sz w:val="21"/>
+                <w:szCs w:val="21"/>
+                <w:shd w:val="clear" w:color="auto" w:fill="F3F3F3"/>
+              </w:rPr>
+              <w:t xml:space="preserve">    w0 = </w:t>
+            </w:r>
+            <w:r>
+              <w:rPr>
+                <w:rFonts w:ascii="Consolas" w:hAnsi="Consolas"/>
+                <w:color w:val="000000"/>
+                <w:sz w:val="21"/>
+                <w:szCs w:val="21"/>
+                <w:shd w:val="clear" w:color="auto" w:fill="F3F3F3"/>
+              </w:rPr>
+              <w:t>8.70076276</w:t>
+            </w:r>
+          </w:p>
+          <w:p>
+            <w:pPr>
+              <w:rPr>
+                <w:rFonts w:ascii="Consolas" w:hAnsi="Consolas"/>
+                <w:color w:val="000000"/>
+                <w:sz w:val="21"/>
+                <w:szCs w:val="21"/>
+                <w:shd w:val="clear" w:color="auto" w:fill="F3F3F3"/>
+              </w:rPr>
+            </w:pPr>
+            <w:r>
+              <w:rPr>
+                <w:rFonts w:ascii="Consolas" w:hAnsi="Consolas"/>
+                <w:color w:val="000000"/>
+                <w:sz w:val="21"/>
+                <w:szCs w:val="21"/>
+                <w:shd w:val="clear" w:color="auto" w:fill="F3F3F3"/>
+              </w:rPr>
+              <w:t xml:space="preserve">    w1 =</w:t>
+            </w:r>
+            <w:r>
+              <w:rPr>
+                <w:rFonts w:ascii="Consolas" w:hAnsi="Consolas"/>
+                <w:color w:val="000000"/>
+                <w:sz w:val="21"/>
+                <w:szCs w:val="21"/>
+                <w:shd w:val="clear" w:color="auto" w:fill="F3F3F3"/>
+              </w:rPr>
+              <w:t xml:space="preserve"> </w:t>
+            </w:r>
+            <w:r>
+              <w:rPr>
+                <w:rFonts w:ascii="Consolas" w:hAnsi="Consolas"/>
+                <w:color w:val="000000"/>
+                <w:sz w:val="21"/>
+                <w:szCs w:val="21"/>
+                <w:shd w:val="clear" w:color="auto" w:fill="F3F3F3"/>
+              </w:rPr>
+              <w:t>8.70076276</w:t>
+            </w:r>
+          </w:p>
+          <w:p>
+            <w:pPr>
+              <w:rPr>
+                <w:rFonts w:ascii="Consolas" w:hAnsi="Consolas"/>
+                <w:color w:val="000000"/>
+                <w:sz w:val="21"/>
+                <w:szCs w:val="21"/>
+                <w:shd w:val="clear" w:color="auto" w:fill="F3F3F3"/>
+              </w:rPr>
+            </w:pPr>
+            <w:r>
+              <w:rPr>
+                <w:rFonts w:ascii="Consolas" w:hAnsi="Consolas"/>
+                <w:color w:val="000000"/>
+                <w:sz w:val="21"/>
+                <w:szCs w:val="21"/>
+                <w:shd w:val="clear" w:color="auto" w:fill="F3F3F3"/>
+              </w:rPr>
+              <w:t xml:space="preserve">    w2 = </w:t>
+            </w:r>
+            <w:r>
+              <w:rPr>
+                <w:rFonts w:ascii="Consolas" w:hAnsi="Consolas"/>
+                <w:color w:val="333333"/>
+                <w:sz w:val="21"/>
+                <w:szCs w:val="21"/>
+                <w:shd w:val="clear" w:color="auto" w:fill="F3F3F3"/>
+              </w:rPr>
+              <w:t>4.58278454</w:t>
+            </w:r>
+          </w:p>
+          <w:p>
+            <w:pPr>
+              <w:rPr>
+                <w:rFonts w:ascii="Consolas" w:hAnsi="Consolas"/>
+                <w:color w:val="000000"/>
+                <w:sz w:val="21"/>
+                <w:szCs w:val="21"/>
+                <w:shd w:val="clear" w:color="auto" w:fill="F3F3F3"/>
+              </w:rPr>
+            </w:pPr>
+            <w:r>
+              <w:rPr>
+                <w:rFonts w:ascii="Consolas" w:hAnsi="Consolas"/>
+                <w:color w:val="000000"/>
+                <w:sz w:val="21"/>
+                <w:szCs w:val="21"/>
+                <w:shd w:val="clear" w:color="auto" w:fill="F3F3F3"/>
+              </w:rPr>
+              <w:t xml:space="preserve">Total Cost:  </w:t>
+            </w:r>
+            <w:r>
+              <w:rPr>
+                <w:rFonts w:ascii="Consolas" w:hAnsi="Consolas"/>
+                <w:color w:val="000000"/>
+                <w:sz w:val="21"/>
+                <w:szCs w:val="21"/>
+                <w:shd w:val="clear" w:color="auto" w:fill="F3F3F3"/>
+              </w:rPr>
+              <w:t>9.80262939490788</w:t>
+            </w:r>
+          </w:p>
+        </w:tc>
+        <w:tc>
+          <w:tcPr>
+            <w:tcW w:w="5364" w:type="dxa"/>
+          </w:tcPr>
+          <w:p>
+            <w:pPr>
+              <w:rPr>
+                <w:rFonts w:ascii="Consolas" w:hAnsi="Consolas"/>
+                <w:color w:val="000000"/>
+                <w:sz w:val="21"/>
+                <w:szCs w:val="21"/>
+                <w:shd w:val="clear" w:color="auto" w:fill="F3F3F3"/>
+              </w:rPr>
+            </w:pPr>
+            <w:r>
+              <w:rPr>
+                <w:rFonts w:ascii="Consolas" w:hAnsi="Consolas"/>
+                <w:color w:val="000000"/>
+                <w:sz w:val="21"/>
+                <w:szCs w:val="21"/>
+                <w:shd w:val="clear" w:color="auto" w:fill="F3F3F3"/>
+              </w:rPr>
+              <w:t xml:space="preserve">weights:  </w:t>
+            </w:r>
+          </w:p>
+          <w:p>
+            <w:pPr>
+              <w:rPr>
+                <w:rFonts w:ascii="Consolas" w:hAnsi="Consolas"/>
+                <w:color w:val="000000"/>
+                <w:sz w:val="21"/>
+                <w:szCs w:val="21"/>
+                <w:shd w:val="clear" w:color="auto" w:fill="F3F3F3"/>
+              </w:rPr>
+            </w:pPr>
+            <w:r>
+              <w:rPr>
+                <w:rFonts w:ascii="Consolas" w:hAnsi="Consolas"/>
+                <w:color w:val="000000"/>
+                <w:sz w:val="21"/>
+                <w:szCs w:val="21"/>
+                <w:shd w:val="clear" w:color="auto" w:fill="F3F3F3"/>
+              </w:rPr>
+              <w:t xml:space="preserve">    w0 = </w:t>
+            </w:r>
+            <w:r>
+              <w:rPr>
+                <w:rFonts w:ascii="Consolas" w:hAnsi="Consolas"/>
+                <w:color w:val="000000"/>
+                <w:sz w:val="21"/>
+                <w:szCs w:val="21"/>
+                <w:shd w:val="clear" w:color="auto" w:fill="F3F3F3"/>
+              </w:rPr>
+              <w:t>10.11557396</w:t>
+            </w:r>
+          </w:p>
+          <w:p>
+            <w:pPr>
+              <w:rPr>
+                <w:rFonts w:ascii="Consolas" w:hAnsi="Consolas"/>
+                <w:color w:val="000000"/>
+                <w:sz w:val="21"/>
+                <w:szCs w:val="21"/>
+                <w:shd w:val="clear" w:color="auto" w:fill="F3F3F3"/>
+              </w:rPr>
+            </w:pPr>
+            <w:r>
+              <w:rPr>
+                <w:rFonts w:ascii="Consolas" w:hAnsi="Consolas"/>
+                <w:color w:val="000000"/>
+                <w:sz w:val="21"/>
+                <w:szCs w:val="21"/>
+                <w:shd w:val="clear" w:color="auto" w:fill="F3F3F3"/>
+              </w:rPr>
+              <w:t xml:space="preserve">    w1 = </w:t>
+            </w:r>
+            <w:r>
+              <w:rPr>
+                <w:rFonts w:ascii="Consolas" w:hAnsi="Consolas"/>
+                <w:color w:val="000000"/>
+                <w:sz w:val="21"/>
+                <w:szCs w:val="21"/>
+                <w:shd w:val="clear" w:color="auto" w:fill="F3F3F3"/>
+              </w:rPr>
+              <w:t>1.71982718</w:t>
+            </w:r>
+          </w:p>
+          <w:p>
+            <w:pPr>
+              <w:rPr>
+                <w:rFonts w:ascii="Consolas" w:hAnsi="Consolas"/>
+                <w:color w:val="000000"/>
+                <w:sz w:val="21"/>
+                <w:szCs w:val="21"/>
+                <w:shd w:val="clear" w:color="auto" w:fill="F3F3F3"/>
+              </w:rPr>
+            </w:pPr>
+            <w:r>
+              <w:rPr>
+                <w:rFonts w:ascii="Consolas" w:hAnsi="Consolas"/>
+                <w:color w:val="000000"/>
+                <w:sz w:val="21"/>
+                <w:szCs w:val="21"/>
+                <w:shd w:val="clear" w:color="auto" w:fill="F3F3F3"/>
+              </w:rPr>
+              <w:t xml:space="preserve">    w2 = </w:t>
+            </w:r>
+            <w:r>
+              <w:rPr>
+                <w:rFonts w:ascii="Consolas" w:hAnsi="Consolas"/>
+                <w:color w:val="000000"/>
+                <w:sz w:val="21"/>
+                <w:szCs w:val="21"/>
+                <w:shd w:val="clear" w:color="auto" w:fill="F3F3F3"/>
+              </w:rPr>
+              <w:t>8.10088578</w:t>
+            </w:r>
+          </w:p>
+          <w:p>
+            <w:pPr>
+              <w:rPr>
+                <w:rFonts w:ascii="Consolas" w:hAnsi="Consolas"/>
+                <w:color w:val="333333"/>
+                <w:sz w:val="21"/>
+                <w:szCs w:val="21"/>
+                <w:shd w:val="clear" w:color="auto" w:fill="F3F3F3"/>
+              </w:rPr>
+            </w:pPr>
+            <w:r>
+              <w:rPr>
+                <w:rFonts w:ascii="Consolas" w:hAnsi="Consolas"/>
+                <w:color w:val="000000"/>
+                <w:sz w:val="21"/>
+                <w:szCs w:val="21"/>
+                <w:shd w:val="clear" w:color="auto" w:fill="F3F3F3"/>
+              </w:rPr>
+              <w:t xml:space="preserve">Total Cost: </w:t>
+            </w:r>
+            <w:r>
+              <w:rPr>
+                <w:rFonts w:ascii="Consolas" w:hAnsi="Consolas"/>
+                <w:color w:val="000000"/>
+                <w:sz w:val="21"/>
+                <w:szCs w:val="21"/>
+                <w:shd w:val="clear" w:color="auto" w:fill="F3F3F3"/>
+              </w:rPr>
+              <w:t>9.42485150686</w:t>
+            </w:r>
+          </w:p>
+        </w:tc>
+      </w:tr>
+    </w:tbl>
+    <w:p/>
+    <w:p>
+      <w:pPr>
+        <w:pStyle w:val="Heading2"/>
+      </w:pPr>
+    </w:p>
+    <w:p>
+      <w:pPr>
+        <w:pStyle w:val="Heading2"/>
+      </w:pPr>
+    </w:p>
+    <w:p>
+      <w:pPr>
+        <w:pStyle w:val="Heading2"/>
+      </w:pPr>
+      <w:r>
+        <w:rPr>
+          <w:noProof/>
+        </w:rPr>
+        <w:drawing>
+          <wp:inline distT="0" distB="0" distL="0" distR="0" wp14:anchorId="7207EF49" wp14:editId="0ABD202F">
+            <wp:extent cx="3230880" cy="2642957"/>
+            <wp:effectExtent l="0" t="0" r="7620" b="5080"/>
+            <wp:docPr id="35" name="Picture 35"/>
+            <wp:cNvGraphicFramePr>
+              <a:graphicFrameLocks xmlns:a="http://schemas.openxmlformats.org/drawingml/2006/main" noChangeAspect="1"/>
+            </wp:cNvGraphicFramePr>
+            <a:graphic xmlns:a="http://schemas.openxmlformats.org/drawingml/2006/main">
+              <a:graphicData uri="http://schemas.openxmlformats.org/drawingml/2006/picture">
+                <pic:pic xmlns:pic="http://schemas.openxmlformats.org/drawingml/2006/picture">
+                  <pic:nvPicPr>
+                    <pic:cNvPr id="0" name="Picture 12"/>
+                    <pic:cNvPicPr>
+                      <a:picLocks noChangeAspect="1" noChangeArrowheads="1"/>
+                    </pic:cNvPicPr>
+                  </pic:nvPicPr>
+                  <pic:blipFill>
+                    <a:blip r:embed="rId33">
+                      <a:extLst>
+                        <a:ext uri="{28A0092B-C50C-407E-A947-70E740481C1C}">
+                          <a14:useLocalDpi xmlns:a14="http://schemas.microsoft.com/office/drawing/2010/main" val="0"/>
+                        </a:ext>
+                      </a:extLst>
+                    </a:blip>
+                    <a:srcRect/>
+                    <a:stretch>
+                      <a:fillRect/>
+                    </a:stretch>
+                  </pic:blipFill>
+                  <pic:spPr bwMode="auto">
+                    <a:xfrm>
+                      <a:off x="0" y="0"/>
+                      <a:ext cx="3242488" cy="2652452"/>
+                    </a:xfrm>
+                    <a:prstGeom prst="rect">
+                      <a:avLst/>
+                    </a:prstGeom>
+                    <a:noFill/>
+                    <a:ln>
+                      <a:noFill/>
+                    </a:ln>
+                  </pic:spPr>
+                </pic:pic>
+              </a:graphicData>
+            </a:graphic>
+          </wp:inline>
+        </w:drawing>
+      </w:r>
+      <w:r>
+        <w:rPr>
+          <w:noProof/>
+        </w:rPr>
+        <w:drawing>
+          <wp:inline distT="0" distB="0" distL="0" distR="0" wp14:anchorId="130D0DEE" wp14:editId="743C43C1">
+            <wp:extent cx="3223260" cy="2634804"/>
+            <wp:effectExtent l="0" t="0" r="0" b="0"/>
+            <wp:docPr id="36" name="Picture 36"/>
+            <wp:cNvGraphicFramePr>
+              <a:graphicFrameLocks xmlns:a="http://schemas.openxmlformats.org/drawingml/2006/main" noChangeAspect="1"/>
+            </wp:cNvGraphicFramePr>
+            <a:graphic xmlns:a="http://schemas.openxmlformats.org/drawingml/2006/main">
+              <a:graphicData uri="http://schemas.openxmlformats.org/drawingml/2006/picture">
+                <pic:pic xmlns:pic="http://schemas.openxmlformats.org/drawingml/2006/picture">
+                  <pic:nvPicPr>
+                    <pic:cNvPr id="0" name="Picture 13"/>
+                    <pic:cNvPicPr>
+                      <a:picLocks noChangeAspect="1" noChangeArrowheads="1"/>
+                    </pic:cNvPicPr>
+                  </pic:nvPicPr>
+                  <pic:blipFill>
+                    <a:blip r:embed="rId34">
+                      <a:extLst>
+                        <a:ext uri="{28A0092B-C50C-407E-A947-70E740481C1C}">
+                          <a14:useLocalDpi xmlns:a14="http://schemas.microsoft.com/office/drawing/2010/main" val="0"/>
+                        </a:ext>
+                      </a:extLst>
+                    </a:blip>
+                    <a:srcRect/>
+                    <a:stretch>
+                      <a:fillRect/>
+                    </a:stretch>
+                  </pic:blipFill>
+                  <pic:spPr bwMode="auto">
+                    <a:xfrm>
+                      <a:off x="0" y="0"/>
+                      <a:ext cx="3242347" cy="2650406"/>
+                    </a:xfrm>
+                    <a:prstGeom prst="rect">
+                      <a:avLst/>
+                    </a:prstGeom>
+                    <a:noFill/>
+                    <a:ln>
+                      <a:noFill/>
+                    </a:ln>
+                  </pic:spPr>
+                </pic:pic>
+              </a:graphicData>
+            </a:graphic>
+          </wp:inline>
+        </w:drawing>
+      </w:r>
+    </w:p>
+    <w:p>
+      <w:r>
+        <w:rPr>
+          <w:noProof/>
+        </w:rPr>
+        <w:drawing>
+          <wp:inline distT="0" distB="0" distL="0" distR="0" wp14:anchorId="7B970831" wp14:editId="4F165351">
+            <wp:extent cx="3070860" cy="2303145"/>
+            <wp:effectExtent l="0" t="0" r="0" b="1905"/>
+            <wp:docPr id="38" name="Picture 38"/>
+            <wp:cNvGraphicFramePr>
+              <a:graphicFrameLocks xmlns:a="http://schemas.openxmlformats.org/drawingml/2006/main" noChangeAspect="1"/>
+            </wp:cNvGraphicFramePr>
+            <a:graphic xmlns:a="http://schemas.openxmlformats.org/drawingml/2006/main">
+              <a:graphicData uri="http://schemas.openxmlformats.org/drawingml/2006/picture">
+                <pic:pic xmlns:pic="http://schemas.openxmlformats.org/drawingml/2006/picture">
+                  <pic:nvPicPr>
+                    <pic:cNvPr id="0" name="Picture 15"/>
+                    <pic:cNvPicPr>
+                      <a:picLocks noChangeAspect="1" noChangeArrowheads="1"/>
+                    </pic:cNvPicPr>
+                  </pic:nvPicPr>
+                  <pic:blipFill>
+                    <a:blip r:embed="rId35">
+                      <a:extLst>
+                        <a:ext uri="{28A0092B-C50C-407E-A947-70E740481C1C}">
+                          <a14:useLocalDpi xmlns:a14="http://schemas.microsoft.com/office/drawing/2010/main" val="0"/>
+                        </a:ext>
+                      </a:extLst>
+                    </a:blip>
+                    <a:srcRect/>
+                    <a:stretch>
+                      <a:fillRect/>
+                    </a:stretch>
+                  </pic:blipFill>
+                  <pic:spPr bwMode="auto">
+                    <a:xfrm>
+                      <a:off x="0" y="0"/>
+                      <a:ext cx="3070860" cy="2303145"/>
+                    </a:xfrm>
+                    <a:prstGeom prst="rect">
+                      <a:avLst/>
+                    </a:prstGeom>
+                    <a:noFill/>
+                    <a:ln>
+                      <a:noFill/>
+                    </a:ln>
+                  </pic:spPr>
+                </pic:pic>
+              </a:graphicData>
+            </a:graphic>
+          </wp:inline>
+        </w:drawing>
+      </w:r>
+      <w:r>
+        <w:rPr>
+          <w:noProof/>
+        </w:rPr>
+        <w:drawing>
+          <wp:inline distT="0" distB="0" distL="0" distR="0" wp14:anchorId="67C867D0" wp14:editId="37C3C5DF">
+            <wp:extent cx="3017520" cy="2263140"/>
+            <wp:effectExtent l="0" t="0" r="0" b="3810"/>
+            <wp:docPr id="37" name="Picture 37"/>
+            <wp:cNvGraphicFramePr>
+              <a:graphicFrameLocks xmlns:a="http://schemas.openxmlformats.org/drawingml/2006/main" noChangeAspect="1"/>
+            </wp:cNvGraphicFramePr>
+            <a:graphic xmlns:a="http://schemas.openxmlformats.org/drawingml/2006/main">
+              <a:graphicData uri="http://schemas.openxmlformats.org/drawingml/2006/picture">
+                <pic:pic xmlns:pic="http://schemas.openxmlformats.org/drawingml/2006/picture">
+                  <pic:nvPicPr>
+                    <pic:cNvPr id="0" name="Picture 14"/>
+                    <pic:cNvPicPr>
+                      <a:picLocks noChangeAspect="1" noChangeArrowheads="1"/>
+                    </pic:cNvPicPr>
+                  </pic:nvPicPr>
+                  <pic:blipFill>
+                    <a:blip r:embed="rId36">
+                      <a:extLst>
+                        <a:ext uri="{28A0092B-C50C-407E-A947-70E740481C1C}">
+                          <a14:useLocalDpi xmlns:a14="http://schemas.microsoft.com/office/drawing/2010/main" val="0"/>
+                        </a:ext>
+                      </a:extLst>
+                    </a:blip>
+                    <a:srcRect/>
+                    <a:stretch>
+                      <a:fillRect/>
+                    </a:stretch>
+                  </pic:blipFill>
+                  <pic:spPr bwMode="auto">
+                    <a:xfrm>
+                      <a:off x="0" y="0"/>
+                      <a:ext cx="3017520" cy="2263140"/>
+                    </a:xfrm>
+                    <a:prstGeom prst="rect">
+                      <a:avLst/>
+                    </a:prstGeom>
+                    <a:noFill/>
+                    <a:ln>
+                      <a:noFill/>
+                    </a:ln>
+                  </pic:spPr>
+                </pic:pic>
+              </a:graphicData>
+            </a:graphic>
+          </wp:inline>
+        </w:drawing>
+      </w:r>
+    </w:p>
+    <w:p>
+      <w:r>
+        <w:rPr>
+          <w:noProof/>
+        </w:rPr>
+        <w:drawing>
+          <wp:inline distT="0" distB="0" distL="0" distR="0" wp14:anchorId="14399BCA" wp14:editId="1FEB0F6C">
+            <wp:extent cx="3238500" cy="2428875"/>
+            <wp:effectExtent l="0" t="0" r="0" b="9525"/>
+            <wp:docPr id="39" name="Picture 39"/>
+            <wp:cNvGraphicFramePr>
+              <a:graphicFrameLocks xmlns:a="http://schemas.openxmlformats.org/drawingml/2006/main" noChangeAspect="1"/>
+            </wp:cNvGraphicFramePr>
+            <a:graphic xmlns:a="http://schemas.openxmlformats.org/drawingml/2006/main">
+              <a:graphicData uri="http://schemas.openxmlformats.org/drawingml/2006/picture">
+                <pic:pic xmlns:pic="http://schemas.openxmlformats.org/drawingml/2006/picture">
+                  <pic:nvPicPr>
+                    <pic:cNvPr id="0" name="Picture 16"/>
+                    <pic:cNvPicPr>
+                      <a:picLocks noChangeAspect="1" noChangeArrowheads="1"/>
+                    </pic:cNvPicPr>
+                  </pic:nvPicPr>
+                  <pic:blipFill>
+                    <a:blip r:embed="rId37">
+                      <a:extLst>
+                        <a:ext uri="{28A0092B-C50C-407E-A947-70E740481C1C}">
+                          <a14:useLocalDpi xmlns:a14="http://schemas.microsoft.com/office/drawing/2010/main" val="0"/>
+                        </a:ext>
+                      </a:extLst>
+                    </a:blip>
+                    <a:srcRect/>
+                    <a:stretch>
+                      <a:fillRect/>
+                    </a:stretch>
+                  </pic:blipFill>
+                  <pic:spPr bwMode="auto">
+                    <a:xfrm>
+                      <a:off x="0" y="0"/>
+                      <a:ext cx="3238500" cy="2428875"/>
+                    </a:xfrm>
+                    <a:prstGeom prst="rect">
+                      <a:avLst/>
+                    </a:prstGeom>
+                    <a:noFill/>
+                    <a:ln>
+                      <a:noFill/>
+                    </a:ln>
+                  </pic:spPr>
+                </pic:pic>
+              </a:graphicData>
+            </a:graphic>
+          </wp:inline>
+        </w:drawing>
+      </w:r>
+      <w:r>
+        <w:rPr>
+          <w:noProof/>
+        </w:rPr>
+        <w:drawing>
+          <wp:inline distT="0" distB="0" distL="0" distR="0" wp14:anchorId="0250102B" wp14:editId="729CF8D0">
+            <wp:extent cx="3108960" cy="2331720"/>
+            <wp:effectExtent l="0" t="0" r="0" b="0"/>
+            <wp:docPr id="40" name="Picture 40"/>
+            <wp:cNvGraphicFramePr>
+              <a:graphicFrameLocks xmlns:a="http://schemas.openxmlformats.org/drawingml/2006/main" noChangeAspect="1"/>
+            </wp:cNvGraphicFramePr>
+            <a:graphic xmlns:a="http://schemas.openxmlformats.org/drawingml/2006/main">
+              <a:graphicData uri="http://schemas.openxmlformats.org/drawingml/2006/picture">
+                <pic:pic xmlns:pic="http://schemas.openxmlformats.org/drawingml/2006/picture">
+                  <pic:nvPicPr>
+                    <pic:cNvPr id="0" name="Picture 17"/>
+                    <pic:cNvPicPr>
+                      <a:picLocks noChangeAspect="1" noChangeArrowheads="1"/>
+                    </pic:cNvPicPr>
+                  </pic:nvPicPr>
+                  <pic:blipFill>
+                    <a:blip r:embed="rId38">
+                      <a:extLst>
+                        <a:ext uri="{28A0092B-C50C-407E-A947-70E740481C1C}">
+                          <a14:useLocalDpi xmlns:a14="http://schemas.microsoft.com/office/drawing/2010/main" val="0"/>
+                        </a:ext>
+                      </a:extLst>
+                    </a:blip>
+                    <a:srcRect/>
+                    <a:stretch>
+                      <a:fillRect/>
+                    </a:stretch>
+                  </pic:blipFill>
+                  <pic:spPr bwMode="auto">
+                    <a:xfrm>
+                      <a:off x="0" y="0"/>
+                      <a:ext cx="3108960" cy="2331720"/>
+                    </a:xfrm>
+                    <a:prstGeom prst="rect">
+                      <a:avLst/>
+                    </a:prstGeom>
+                    <a:noFill/>
+                    <a:ln>
+                      <a:noFill/>
+                    </a:ln>
+                  </pic:spPr>
+                </pic:pic>
+              </a:graphicData>
+            </a:graphic>
+          </wp:inline>
+        </w:drawing>
+      </w:r>
+    </w:p>
+    <w:p>
+      <w:pPr>
+        <w:pStyle w:val="Heading2"/>
+      </w:pPr>
+    </w:p>
+    <w:p>
+      <w:pPr>
+        <w:pStyle w:val="Heading2"/>
+        <w:numPr>
+          <w:ilvl w:val="0"/>
+          <w:numId w:val="1"/>
+        </w:numPr>
+      </w:pPr>
+      <w:bookmarkStart w:id="0" w:name="_GoBack"/>
+      <w:bookmarkEnd w:id="0"/>
+      <w:r>
+        <w:t>Vectorized Linear Regression</w:t>
+      </w:r>
+    </w:p>
+    <w:p>
+      <w:r>
+        <w:rPr>
+          <w:noProof/>
+        </w:rPr>
+        <w:drawing>
+          <wp:inline distT="0" distB="0" distL="0" distR="0" wp14:anchorId="5FC156C7" wp14:editId="089EEAFF">
+            <wp:extent cx="6644640" cy="1737360"/>
+            <wp:effectExtent l="0" t="0" r="3810" b="0"/>
+            <wp:docPr id="15" name="Picture 15"/>
+            <wp:cNvGraphicFramePr>
+              <a:graphicFrameLocks xmlns:a="http://schemas.openxmlformats.org/drawingml/2006/main" noChangeAspect="1"/>
+            </wp:cNvGraphicFramePr>
+            <a:graphic xmlns:a="http://schemas.openxmlformats.org/drawingml/2006/main">
+              <a:graphicData uri="http://schemas.openxmlformats.org/drawingml/2006/picture">
+                <pic:pic xmlns:pic="http://schemas.openxmlformats.org/drawingml/2006/picture">
+                  <pic:nvPicPr>
+                    <pic:cNvPr id="0" name="Picture 1"/>
+                    <pic:cNvPicPr>
+                      <a:picLocks noChangeAspect="1" noChangeArrowheads="1"/>
+                    </pic:cNvPicPr>
+                  </pic:nvPicPr>
+                  <pic:blipFill>
+                    <a:blip r:embed="rId39">
+                      <a:extLst>
+                        <a:ext uri="{28A0092B-C50C-407E-A947-70E740481C1C}">
+                          <a14:useLocalDpi xmlns:a14="http://schemas.microsoft.com/office/drawing/2010/main" val="0"/>
+                        </a:ext>
+                      </a:extLst>
+                    </a:blip>
+                    <a:srcRect/>
+                    <a:stretch>
+                      <a:fillRect/>
+                    </a:stretch>
+                  </pic:blipFill>
+                  <pic:spPr bwMode="auto">
+                    <a:xfrm>
+                      <a:off x="0" y="0"/>
+                      <a:ext cx="6644640" cy="1737360"/>
+                    </a:xfrm>
+                    <a:prstGeom prst="rect">
+                      <a:avLst/>
+                    </a:prstGeom>
+                    <a:noFill/>
+                    <a:ln>
+                      <a:noFill/>
+                    </a:ln>
+                  </pic:spPr>
+                </pic:pic>
+              </a:graphicData>
+            </a:graphic>
+          </wp:inline>
+        </w:drawing>
+      </w:r>
+      <w:r>
+        <w:rPr>
+          <w:noProof/>
+        </w:rPr>
+        <w:drawing>
+          <wp:inline distT="0" distB="0" distL="0" distR="0" wp14:anchorId="3725DA66" wp14:editId="4238447C">
+            <wp:extent cx="6644640" cy="2491740"/>
+            <wp:effectExtent l="0" t="0" r="3810" b="3810"/>
+            <wp:docPr id="25" name="Picture 25"/>
+            <wp:cNvGraphicFramePr>
+              <a:graphicFrameLocks xmlns:a="http://schemas.openxmlformats.org/drawingml/2006/main" noChangeAspect="1"/>
+            </wp:cNvGraphicFramePr>
+            <a:graphic xmlns:a="http://schemas.openxmlformats.org/drawingml/2006/main">
+              <a:graphicData uri="http://schemas.openxmlformats.org/drawingml/2006/picture">
+                <pic:pic xmlns:pic="http://schemas.openxmlformats.org/drawingml/2006/picture">
+                  <pic:nvPicPr>
+                    <pic:cNvPr id="0" name="Picture 2"/>
+                    <pic:cNvPicPr>
+                      <a:picLocks noChangeAspect="1" noChangeArrowheads="1"/>
+                    </pic:cNvPicPr>
+                  </pic:nvPicPr>
+                  <pic:blipFill>
+                    <a:blip r:embed="rId40">
+                      <a:extLst>
+                        <a:ext uri="{28A0092B-C50C-407E-A947-70E740481C1C}">
+                          <a14:useLocalDpi xmlns:a14="http://schemas.microsoft.com/office/drawing/2010/main" val="0"/>
+                        </a:ext>
+                      </a:extLst>
+                    </a:blip>
+                    <a:srcRect/>
+                    <a:stretch>
+                      <a:fillRect/>
+                    </a:stretch>
+                  </pic:blipFill>
+                  <pic:spPr bwMode="auto">
+                    <a:xfrm>
+                      <a:off x="0" y="0"/>
+                      <a:ext cx="6644640" cy="2491740"/>
+                    </a:xfrm>
+                    <a:prstGeom prst="rect">
+                      <a:avLst/>
+                    </a:prstGeom>
+                    <a:noFill/>
+                    <a:ln>
+                      <a:noFill/>
+                    </a:ln>
+                  </pic:spPr>
+                </pic:pic>
+              </a:graphicData>
+            </a:graphic>
+          </wp:inline>
+        </w:drawing>
+      </w:r>
+      <w:r>
+        <w:rPr>
+          <w:noProof/>
+        </w:rPr>
+        <w:drawing>
+          <wp:inline distT="0" distB="0" distL="0" distR="0" wp14:anchorId="64D5219C" wp14:editId="5F774B37">
+            <wp:extent cx="6644640" cy="1470660"/>
+            <wp:effectExtent l="0" t="0" r="3810" b="0"/>
+            <wp:docPr id="26" name="Picture 26"/>
+            <wp:cNvGraphicFramePr>
+              <a:graphicFrameLocks xmlns:a="http://schemas.openxmlformats.org/drawingml/2006/main" noChangeAspect="1"/>
+            </wp:cNvGraphicFramePr>
+            <a:graphic xmlns:a="http://schemas.openxmlformats.org/drawingml/2006/main">
+              <a:graphicData uri="http://schemas.openxmlformats.org/drawingml/2006/picture">
+                <pic:pic xmlns:pic="http://schemas.openxmlformats.org/drawingml/2006/picture">
+                  <pic:nvPicPr>
+                    <pic:cNvPr id="0" name="Picture 3"/>
+                    <pic:cNvPicPr>
+                      <a:picLocks noChangeAspect="1" noChangeArrowheads="1"/>
+                    </pic:cNvPicPr>
+                  </pic:nvPicPr>
+                  <pic:blipFill>
+                    <a:blip r:embed="rId41">
+                      <a:extLst>
+                        <a:ext uri="{28A0092B-C50C-407E-A947-70E740481C1C}">
+                          <a14:useLocalDpi xmlns:a14="http://schemas.microsoft.com/office/drawing/2010/main" val="0"/>
+                        </a:ext>
+                      </a:extLst>
+                    </a:blip>
+                    <a:srcRect/>
+                    <a:stretch>
+                      <a:fillRect/>
+                    </a:stretch>
+                  </pic:blipFill>
+                  <pic:spPr bwMode="auto">
+                    <a:xfrm>
+                      <a:off x="0" y="0"/>
+                      <a:ext cx="6644640" cy="1470660"/>
+                    </a:xfrm>
+                    <a:prstGeom prst="rect">
+                      <a:avLst/>
+                    </a:prstGeom>
+                    <a:noFill/>
+                    <a:ln>
+                      <a:noFill/>
+                    </a:ln>
+                  </pic:spPr>
+                </pic:pic>
+              </a:graphicData>
+            </a:graphic>
+          </wp:inline>
+        </w:drawing>
+      </w:r>
+    </w:p>
+    <w:p>
+      <w:r>
+        <w:rPr>
+          <w:noProof/>
+        </w:rPr>
+        <w:drawing>
+          <wp:inline distT="0" distB="0" distL="0" distR="0" wp14:anchorId="7A8C997E" wp14:editId="29487F28">
+            <wp:extent cx="6537960" cy="3116580"/>
+            <wp:effectExtent l="0" t="0" r="0" b="7620"/>
+            <wp:docPr id="27" name="Picture 27"/>
+            <wp:cNvGraphicFramePr>
+              <a:graphicFrameLocks xmlns:a="http://schemas.openxmlformats.org/drawingml/2006/main" noChangeAspect="1"/>
+            </wp:cNvGraphicFramePr>
+            <a:graphic xmlns:a="http://schemas.openxmlformats.org/drawingml/2006/main">
+              <a:graphicData uri="http://schemas.openxmlformats.org/drawingml/2006/picture">
+                <pic:pic xmlns:pic="http://schemas.openxmlformats.org/drawingml/2006/picture">
+                  <pic:nvPicPr>
+                    <pic:cNvPr id="0" name="Picture 4"/>
+                    <pic:cNvPicPr>
+                      <a:picLocks noChangeAspect="1" noChangeArrowheads="1"/>
+                    </pic:cNvPicPr>
+                  </pic:nvPicPr>
+                  <pic:blipFill>
+                    <a:blip r:embed="rId42">
+                      <a:extLst>
+                        <a:ext uri="{28A0092B-C50C-407E-A947-70E740481C1C}">
+                          <a14:useLocalDpi xmlns:a14="http://schemas.microsoft.com/office/drawing/2010/main" val="0"/>
+                        </a:ext>
+                      </a:extLst>
+                    </a:blip>
+                    <a:srcRect/>
+                    <a:stretch>
+                      <a:fillRect/>
+                    </a:stretch>
+                  </pic:blipFill>
+                  <pic:spPr bwMode="auto">
+                    <a:xfrm>
+                      <a:off x="0" y="0"/>
+                      <a:ext cx="6546622" cy="3120709"/>
+                    </a:xfrm>
+                    <a:prstGeom prst="rect">
+                      <a:avLst/>
+                    </a:prstGeom>
+                    <a:noFill/>
+                    <a:ln>
+                      <a:noFill/>
+                    </a:ln>
+                  </pic:spPr>
+                </pic:pic>
+              </a:graphicData>
+            </a:graphic>
+          </wp:inline>
+        </w:drawing>
+      </w:r>
+    </w:p>
+    <w:p>
+      <w:r>
+        <w:t>Results:</w:t>
+      </w:r>
+    </w:p>
+    <w:p>
+      <w:pPr>
+        <w:framePr w:hSpace="180" w:wrap="around" w:vAnchor="text" w:hAnchor="margin" w:y="283"/>
+        <w:rPr>
+          <w:rFonts w:ascii="Consolas" w:hAnsi="Consolas"/>
+          <w:color w:val="000000"/>
+          <w:sz w:val="21"/>
+          <w:szCs w:val="21"/>
+          <w:shd w:val="clear" w:color="auto" w:fill="F3F3F3"/>
+        </w:rPr>
+      </w:pPr>
+      <w:r>
+        <w:rPr>
+          <w:rFonts w:ascii="Consolas" w:hAnsi="Consolas"/>
+          <w:color w:val="000000"/>
+          <w:sz w:val="21"/>
+          <w:szCs w:val="21"/>
+          <w:shd w:val="clear" w:color="auto" w:fill="F3F3F3"/>
+        </w:rPr>
+        <w:lastRenderedPageBreak/>
+        <w:t xml:space="preserve">weights:  </w:t>
+      </w:r>
+    </w:p>
+    <w:p>
+      <w:pPr>
+        <w:framePr w:hSpace="180" w:wrap="around" w:vAnchor="text" w:hAnchor="margin" w:y="283"/>
+        <w:rPr>
+          <w:rFonts w:ascii="Consolas" w:hAnsi="Consolas"/>
+          <w:color w:val="000000"/>
+          <w:sz w:val="21"/>
+          <w:szCs w:val="21"/>
+          <w:shd w:val="clear" w:color="auto" w:fill="F3F3F3"/>
+        </w:rPr>
+      </w:pPr>
+      <w:r>
+        <w:rPr>
+          <w:rFonts w:ascii="Consolas" w:hAnsi="Consolas"/>
+          <w:color w:val="000000"/>
+          <w:sz w:val="21"/>
+          <w:szCs w:val="21"/>
+          <w:shd w:val="clear" w:color="auto" w:fill="F3F3F3"/>
+        </w:rPr>
+        <w:t xml:space="preserve">    w0 = </w:t>
+      </w:r>
+      <w:r>
+        <w:rPr>
+          <w:rFonts w:ascii="Consolas" w:hAnsi="Consolas"/>
+          <w:color w:val="000000"/>
+          <w:sz w:val="21"/>
+          <w:szCs w:val="21"/>
+          <w:shd w:val="clear" w:color="auto" w:fill="F3F3F3"/>
+        </w:rPr>
+        <w:t>14.90479943</w:t>
+      </w:r>
+    </w:p>
+    <w:p>
+      <w:pPr>
+        <w:framePr w:hSpace="180" w:wrap="around" w:vAnchor="text" w:hAnchor="margin" w:y="283"/>
+        <w:rPr>
+          <w:rFonts w:ascii="Consolas" w:hAnsi="Consolas"/>
+          <w:color w:val="000000"/>
+          <w:sz w:val="21"/>
+          <w:szCs w:val="21"/>
+          <w:shd w:val="clear" w:color="auto" w:fill="F3F3F3"/>
+        </w:rPr>
+      </w:pPr>
+      <w:r>
+        <w:rPr>
+          <w:rFonts w:ascii="Consolas" w:hAnsi="Consolas"/>
+          <w:color w:val="000000"/>
+          <w:sz w:val="21"/>
+          <w:szCs w:val="21"/>
+          <w:shd w:val="clear" w:color="auto" w:fill="F3F3F3"/>
+        </w:rPr>
+        <w:t xml:space="preserve">    w1 = </w:t>
+      </w:r>
+      <w:r>
+        <w:rPr>
+          <w:rFonts w:ascii="Consolas" w:hAnsi="Consolas"/>
+          <w:color w:val="000000"/>
+          <w:sz w:val="21"/>
+          <w:szCs w:val="21"/>
+          <w:shd w:val="clear" w:color="auto" w:fill="F3F3F3"/>
+        </w:rPr>
+        <w:t>0.36737803</w:t>
+      </w:r>
+    </w:p>
+    <w:p>
+      <w:pPr>
+        <w:framePr w:hSpace="180" w:wrap="around" w:vAnchor="text" w:hAnchor="margin" w:y="283"/>
+        <w:rPr>
+          <w:rFonts w:ascii="Consolas" w:hAnsi="Consolas"/>
+          <w:color w:val="000000"/>
+          <w:sz w:val="21"/>
+          <w:szCs w:val="21"/>
+          <w:shd w:val="clear" w:color="auto" w:fill="F3F3F3"/>
+        </w:rPr>
+      </w:pPr>
+      <w:r>
+        <w:rPr>
+          <w:rFonts w:ascii="Consolas" w:hAnsi="Consolas"/>
+          <w:color w:val="000000"/>
+          <w:sz w:val="21"/>
+          <w:szCs w:val="21"/>
+          <w:shd w:val="clear" w:color="auto" w:fill="F3F3F3"/>
+        </w:rPr>
+        <w:t xml:space="preserve">    w2 = </w:t>
+      </w:r>
+      <w:r>
+        <w:rPr>
+          <w:rFonts w:ascii="Consolas" w:hAnsi="Consolas"/>
+          <w:color w:val="000000"/>
+          <w:sz w:val="21"/>
+          <w:szCs w:val="21"/>
+          <w:shd w:val="clear" w:color="auto" w:fill="F3F3F3"/>
+        </w:rPr>
+        <w:t>9.403235170782</w:t>
+      </w:r>
+    </w:p>
+    <w:p>
+      <w:pPr>
+        <w:rPr>
+          <w:rFonts w:ascii="Consolas" w:hAnsi="Consolas"/>
+          <w:color w:val="000000"/>
+          <w:sz w:val="21"/>
+          <w:szCs w:val="21"/>
+          <w:shd w:val="clear" w:color="auto" w:fill="F3F3F3"/>
+        </w:rPr>
+      </w:pPr>
+      <w:r>
+        <w:rPr>
+          <w:rFonts w:ascii="Consolas" w:hAnsi="Consolas"/>
+          <w:color w:val="000000"/>
+          <w:sz w:val="21"/>
+          <w:szCs w:val="21"/>
+          <w:shd w:val="clear" w:color="auto" w:fill="F3F3F3"/>
+        </w:rPr>
+        <w:t xml:space="preserve">Total Cost:  </w:t>
+      </w:r>
+      <w:r>
+        <w:rPr>
+          <w:rFonts w:ascii="Consolas" w:hAnsi="Consolas"/>
+          <w:color w:val="000000"/>
+          <w:sz w:val="21"/>
+          <w:szCs w:val="21"/>
+          <w:shd w:val="clear" w:color="auto" w:fill="F3F3F3"/>
+        </w:rPr>
+        <w:t>9.80262939490788</w:t>
+      </w:r>
+    </w:p>
+    <w:p/>
+    <w:p>
+      <w:pPr>
+        <w:tabs>
+          <w:tab w:val="left" w:pos="4368"/>
+        </w:tabs>
+      </w:pPr>
+      <w:r>
+        <w:tab/>
+      </w:r>
+    </w:p>
+    <w:p>
+      <w:r>
+        <w:rPr>
+          <w:noProof/>
+        </w:rPr>
+        <w:drawing>
+          <wp:inline distT="0" distB="0" distL="0" distR="0" wp14:anchorId="4D02D192" wp14:editId="3C8CA4EA">
+            <wp:extent cx="5753100" cy="4314825"/>
+            <wp:effectExtent l="0" t="0" r="0" b="9525"/>
+            <wp:docPr id="41" name="Picture 41"/>
+            <wp:cNvGraphicFramePr>
+              <a:graphicFrameLocks xmlns:a="http://schemas.openxmlformats.org/drawingml/2006/main" noChangeAspect="1"/>
+            </wp:cNvGraphicFramePr>
+            <a:graphic xmlns:a="http://schemas.openxmlformats.org/drawingml/2006/main">
+              <a:graphicData uri="http://schemas.openxmlformats.org/drawingml/2006/picture">
+                <pic:pic xmlns:pic="http://schemas.openxmlformats.org/drawingml/2006/picture">
+                  <pic:nvPicPr>
+                    <pic:cNvPr id="0" name="Picture 18"/>
+                    <pic:cNvPicPr>
+                      <a:picLocks noChangeAspect="1" noChangeArrowheads="1"/>
+                    </pic:cNvPicPr>
+                  </pic:nvPicPr>
+                  <pic:blipFill>
+                    <a:blip r:embed="rId43">
+                      <a:extLst>
+                        <a:ext uri="{28A0092B-C50C-407E-A947-70E740481C1C}">
+                          <a14:useLocalDpi xmlns:a14="http://schemas.microsoft.com/office/drawing/2010/main" val="0"/>
+                        </a:ext>
+                      </a:extLst>
+                    </a:blip>
+                    <a:srcRect/>
+                    <a:stretch>
+                      <a:fillRect/>
+                    </a:stretch>
+                  </pic:blipFill>
+                  <pic:spPr bwMode="auto">
+                    <a:xfrm>
+                      <a:off x="0" y="0"/>
+                      <a:ext cx="5753100" cy="4314825"/>
+                    </a:xfrm>
+                    <a:prstGeom prst="rect">
+                      <a:avLst/>
+                    </a:prstGeom>
+                    <a:noFill/>
+                    <a:ln>
+                      <a:noFill/>
+                    </a:ln>
+                  </pic:spPr>
+                </pic:pic>
+              </a:graphicData>
+            </a:graphic>
+          </wp:inline>
+        </w:drawing>
+      </w:r>
+    </w:p>
+    <w:p/>
     <w:p/>
     <w:sectPr>
       <w:pgSz w:w="11906" w:h="16838" w:code="9"/>
@@ -2754,7 +4535,7 @@
   <w:style w:type="paragraph" w:default="1" w:styleId="Normal">
     <w:name w:val="Normal"/>
     <w:qFormat/>
-    <w:rsid w:val="00D208BB"/>
+    <w:rsid w:val="00D8664A"/>
   </w:style>
   <w:style w:type="paragraph" w:styleId="Heading1">
     <w:name w:val="heading 1"/>

</xml_diff>

<commit_message>
finish documentation and implement elm and rbfnn
</commit_message>
<xml_diff>
--- a/LinearRegression/lin_reg_documentation.docx
+++ b/LinearRegression/lin_reg_documentation.docx
@@ -25,15 +25,20 @@
       </w:r>
     </w:p>
     <w:p>
-      <w:r>
+      <w:pPr>
         <w:rPr>
           <w:noProof/>
         </w:rPr>
+      </w:pPr>
+      <w:r>
+        <w:rPr>
+          <w:noProof/>
+        </w:rPr>
         <w:drawing>
-          <wp:inline distT="0" distB="0" distL="0" distR="0" wp14:anchorId="1C0ECBD2" wp14:editId="7EAE01C4">
-            <wp:extent cx="6554419" cy="6504946"/>
+          <wp:inline distT="0" distB="0" distL="0" distR="0" wp14:anchorId="4FAE75ED" wp14:editId="4B2C9765">
+            <wp:extent cx="6648450" cy="6629400"/>
             <wp:effectExtent l="0" t="0" r="0" b="0"/>
-            <wp:docPr id="1" name="Picture 1"/>
+            <wp:docPr id="33" name="Picture 33"/>
             <wp:cNvGraphicFramePr>
               <a:graphicFrameLocks xmlns:a="http://schemas.openxmlformats.org/drawingml/2006/main" noChangeAspect="1"/>
             </wp:cNvGraphicFramePr>
@@ -62,7 +67,7 @@
                   <pic:spPr bwMode="auto">
                     <a:xfrm>
                       <a:off x="0" y="0"/>
-                      <a:ext cx="6581042" cy="6531368"/>
+                      <a:ext cx="6648450" cy="6629400"/>
                     </a:xfrm>
                     <a:prstGeom prst="rect">
                       <a:avLst/>
@@ -83,7 +88,7 @@
           <w:noProof/>
         </w:rPr>
         <w:drawing>
-          <wp:inline distT="0" distB="0" distL="0" distR="0" wp14:anchorId="7486AB2B" wp14:editId="6D619145">
+          <wp:inline distT="0" distB="0" distL="0" distR="0" wp14:anchorId="7486AB2B" wp14:editId="6DF3BE7A">
             <wp:extent cx="6548654" cy="1894637"/>
             <wp:effectExtent l="0" t="0" r="5080" b="0"/>
             <wp:docPr id="2" name="Picture 2"/>
@@ -137,10 +142,10 @@
         </w:rPr>
         <w:lastRenderedPageBreak/>
         <w:drawing>
-          <wp:inline distT="0" distB="0" distL="0" distR="0" wp14:anchorId="530EFF9F" wp14:editId="017164D6">
-            <wp:extent cx="6495415" cy="3577277"/>
-            <wp:effectExtent l="0" t="0" r="635" b="4445"/>
-            <wp:docPr id="3" name="Picture 3"/>
+          <wp:inline distT="0" distB="0" distL="0" distR="0" wp14:anchorId="4E1687C8" wp14:editId="057AFA55">
+            <wp:extent cx="6413500" cy="3179445"/>
+            <wp:effectExtent l="0" t="0" r="6350" b="1905"/>
+            <wp:docPr id="34" name="Picture 34"/>
             <wp:cNvGraphicFramePr>
               <a:graphicFrameLocks xmlns:a="http://schemas.openxmlformats.org/drawingml/2006/main" noChangeAspect="1"/>
             </wp:cNvGraphicFramePr>
@@ -148,7 +153,7 @@
               <a:graphicData uri="http://schemas.openxmlformats.org/drawingml/2006/picture">
                 <pic:pic xmlns:pic="http://schemas.openxmlformats.org/drawingml/2006/picture">
                   <pic:nvPicPr>
-                    <pic:cNvPr id="0" name="Picture 3"/>
+                    <pic:cNvPr id="0" name="Picture 2"/>
                     <pic:cNvPicPr>
                       <a:picLocks noChangeAspect="1" noChangeArrowheads="1"/>
                     </pic:cNvPicPr>
@@ -169,7 +174,7 @@
                   <pic:spPr bwMode="auto">
                     <a:xfrm>
                       <a:off x="0" y="0"/>
-                      <a:ext cx="6517191" cy="3589270"/>
+                      <a:ext cx="6441264" cy="3193209"/>
                     </a:xfrm>
                     <a:prstGeom prst="rect">
                       <a:avLst/>
@@ -190,7 +195,7 @@
           <w:noProof/>
         </w:rPr>
         <w:drawing>
-          <wp:inline distT="0" distB="0" distL="0" distR="0" wp14:anchorId="763612B2" wp14:editId="13783645">
+          <wp:inline distT="0" distB="0" distL="0" distR="0" wp14:anchorId="763612B2" wp14:editId="2984FECF">
             <wp:extent cx="6495897" cy="5552990"/>
             <wp:effectExtent l="0" t="0" r="635" b="0"/>
             <wp:docPr id="4" name="Picture 4"/>
@@ -1280,17 +1285,16 @@
         <w:t>Ridge Regression</w:t>
       </w:r>
     </w:p>
-    <w:p/>
     <w:p>
       <w:r>
         <w:rPr>
           <w:noProof/>
         </w:rPr>
         <w:drawing>
-          <wp:inline distT="0" distB="0" distL="0" distR="0" wp14:anchorId="42ADE305" wp14:editId="221D4CBF">
-            <wp:extent cx="6644640" cy="2476500"/>
-            <wp:effectExtent l="0" t="0" r="3810" b="0"/>
-            <wp:docPr id="11" name="Picture 11"/>
+          <wp:inline distT="0" distB="0" distL="0" distR="0" wp14:anchorId="597004C1" wp14:editId="68F6D15B">
+            <wp:extent cx="6642100" cy="2432050"/>
+            <wp:effectExtent l="0" t="0" r="6350" b="6350"/>
+            <wp:docPr id="43" name="Picture 43"/>
             <wp:cNvGraphicFramePr>
               <a:graphicFrameLocks xmlns:a="http://schemas.openxmlformats.org/drawingml/2006/main" noChangeAspect="1"/>
             </wp:cNvGraphicFramePr>
@@ -1298,7 +1302,7 @@
               <a:graphicData uri="http://schemas.openxmlformats.org/drawingml/2006/picture">
                 <pic:pic xmlns:pic="http://schemas.openxmlformats.org/drawingml/2006/picture">
                   <pic:nvPicPr>
-                    <pic:cNvPr id="0" name="Picture 1"/>
+                    <pic:cNvPr id="0" name="Picture 4"/>
                     <pic:cNvPicPr>
                       <a:picLocks noChangeAspect="1" noChangeArrowheads="1"/>
                     </pic:cNvPicPr>
@@ -1319,7 +1323,7 @@
                   <pic:spPr bwMode="auto">
                     <a:xfrm>
                       <a:off x="0" y="0"/>
-                      <a:ext cx="6644640" cy="2476500"/>
+                      <a:ext cx="6642100" cy="2432050"/>
                     </a:xfrm>
                     <a:prstGeom prst="rect">
                       <a:avLst/>
@@ -2471,10 +2475,10 @@
           <w:noProof/>
         </w:rPr>
         <w:drawing>
-          <wp:inline distT="0" distB="0" distL="0" distR="0" wp14:anchorId="71C87B9F" wp14:editId="333B6764">
-            <wp:extent cx="6644640" cy="2019300"/>
-            <wp:effectExtent l="0" t="0" r="3810" b="0"/>
-            <wp:docPr id="29" name="Picture 29"/>
+          <wp:inline distT="0" distB="0" distL="0" distR="0" wp14:anchorId="1EA984B9" wp14:editId="68617A46">
+            <wp:extent cx="6642100" cy="2076450"/>
+            <wp:effectExtent l="0" t="0" r="6350" b="0"/>
+            <wp:docPr id="44" name="Picture 44"/>
             <wp:cNvGraphicFramePr>
               <a:graphicFrameLocks xmlns:a="http://schemas.openxmlformats.org/drawingml/2006/main" noChangeAspect="1"/>
             </wp:cNvGraphicFramePr>
@@ -2482,7 +2486,7 @@
               <a:graphicData uri="http://schemas.openxmlformats.org/drawingml/2006/picture">
                 <pic:pic xmlns:pic="http://schemas.openxmlformats.org/drawingml/2006/picture">
                   <pic:nvPicPr>
-                    <pic:cNvPr id="0" name="Picture 6"/>
+                    <pic:cNvPr id="0" name="Picture 5"/>
                     <pic:cNvPicPr>
                       <a:picLocks noChangeAspect="1" noChangeArrowheads="1"/>
                     </pic:cNvPicPr>
@@ -2503,7 +2507,7 @@
                   <pic:spPr bwMode="auto">
                     <a:xfrm>
                       <a:off x="0" y="0"/>
-                      <a:ext cx="6644640" cy="2019300"/>
+                      <a:ext cx="6642100" cy="2076450"/>
                     </a:xfrm>
                     <a:prstGeom prst="rect">
                       <a:avLst/>
@@ -2524,7 +2528,7 @@
           <w:noProof/>
         </w:rPr>
         <w:drawing>
-          <wp:inline distT="0" distB="0" distL="0" distR="0" wp14:anchorId="08255A3D" wp14:editId="367318EE">
+          <wp:inline distT="0" distB="0" distL="0" distR="0" wp14:anchorId="08255A3D" wp14:editId="526F1BFA">
             <wp:extent cx="6614160" cy="4801830"/>
             <wp:effectExtent l="0" t="0" r="0" b="0"/>
             <wp:docPr id="30" name="Picture 30"/>
@@ -2903,17 +2907,7 @@
                 <w:szCs w:val="21"/>
                 <w:shd w:val="clear" w:color="auto" w:fill="F3F3F3"/>
               </w:rPr>
-              <w:t xml:space="preserve">    w1 =</w:t>
-            </w:r>
-            <w:r>
-              <w:rPr>
-                <w:rFonts w:ascii="Consolas" w:hAnsi="Consolas"/>
-                <w:color w:val="000000"/>
-                <w:sz w:val="21"/>
-                <w:szCs w:val="21"/>
-                <w:shd w:val="clear" w:color="auto" w:fill="F3F3F3"/>
-              </w:rPr>
-              <w:t xml:space="preserve"> </w:t>
+              <w:t xml:space="preserve">    w1 = </w:t>
             </w:r>
             <w:r>
               <w:rPr>
@@ -3370,6 +3364,8 @@
           </wp:inline>
         </w:drawing>
       </w:r>
+      <w:bookmarkStart w:id="0" w:name="_GoBack"/>
+      <w:bookmarkEnd w:id="0"/>
     </w:p>
     <w:p>
       <w:r>
@@ -3492,8 +3488,6 @@
           <w:numId w:val="1"/>
         </w:numPr>
       </w:pPr>
-      <w:bookmarkStart w:id="0" w:name="_GoBack"/>
-      <w:bookmarkEnd w:id="0"/>
       <w:r>
         <w:t>Vectorized Linear Regression</w:t>
       </w:r>

</xml_diff>